<commit_message>
edited worksheets and started index qmd
</commit_message>
<xml_diff>
--- a/vgjohn/weights_ratio/module/weight_ratio_worksheet.docx
+++ b/vgjohn/weights_ratio/module/weight_ratio_worksheet.docx
@@ -76,77 +76,7 @@
           <w:sz w:val="20"/>
           <w:szCs w:val="20"/>
         </w:rPr>
-        <w:t xml:space="preserve"> goal of the ratio is </w:t>
-      </w:r>
-      <w:r>
-        <w:rPr>
-          <w:rFonts w:asciiTheme="minorHAnsi" w:hAnsiTheme="minorHAnsi" w:cstheme="minorHAnsi"/>
-          <w:b/>
-          <w:bCs/>
-          <w:sz w:val="20"/>
-          <w:szCs w:val="20"/>
-        </w:rPr>
-        <w:t>to</w:t>
-      </w:r>
-      <w:r>
-        <w:rPr>
-          <w:rFonts w:asciiTheme="minorHAnsi" w:hAnsiTheme="minorHAnsi" w:cstheme="minorHAnsi"/>
-          <w:b/>
-          <w:bCs/>
-          <w:sz w:val="20"/>
-          <w:szCs w:val="20"/>
-        </w:rPr>
-        <w:t xml:space="preserve"> compare</w:t>
-      </w:r>
-      <w:r>
-        <w:rPr>
-          <w:rFonts w:asciiTheme="minorHAnsi" w:hAnsiTheme="minorHAnsi" w:cstheme="minorHAnsi"/>
-          <w:b/>
-          <w:bCs/>
-          <w:sz w:val="20"/>
-          <w:szCs w:val="20"/>
-        </w:rPr>
-        <w:t xml:space="preserve"> how much someone is lifting two dumbbells </w:t>
-      </w:r>
-      <w:r>
-        <w:rPr>
-          <w:rFonts w:asciiTheme="minorHAnsi" w:hAnsiTheme="minorHAnsi" w:cstheme="minorHAnsi"/>
-          <w:b/>
-          <w:bCs/>
-          <w:sz w:val="20"/>
-          <w:szCs w:val="20"/>
-        </w:rPr>
-        <w:t>versus</w:t>
-      </w:r>
-      <w:r>
-        <w:rPr>
-          <w:rFonts w:asciiTheme="minorHAnsi" w:hAnsiTheme="minorHAnsi" w:cstheme="minorHAnsi"/>
-          <w:b/>
-          <w:bCs/>
-          <w:sz w:val="20"/>
-          <w:szCs w:val="20"/>
-        </w:rPr>
-        <w:t xml:space="preserve"> how much they are able to lift the weighted barbell. </w:t>
-      </w:r>
-      <w:r>
-        <w:rPr>
-          <w:rFonts w:asciiTheme="minorHAnsi" w:hAnsiTheme="minorHAnsi" w:cstheme="minorHAnsi"/>
-          <w:b/>
-          <w:bCs/>
-          <w:sz w:val="20"/>
-          <w:szCs w:val="20"/>
-        </w:rPr>
-        <w:t>You obtain the ratio by multiplying the weight of one dumbbell by 2 (to account for the two weights that the person would hold) and dividing that weight by the amount someone is able to barbell bench press</w:t>
-      </w:r>
-      <w:r>
-        <w:rPr>
-          <w:rFonts w:asciiTheme="minorHAnsi" w:hAnsiTheme="minorHAnsi" w:cstheme="minorHAnsi"/>
-          <w:b/>
-          <w:bCs/>
-          <w:sz w:val="20"/>
-          <w:szCs w:val="20"/>
-        </w:rPr>
-        <w:t>.</w:t>
+        <w:t xml:space="preserve"> goal of the ratio is to compare how much someone is lifting two dumbbells versus how much they are able to lift the weighted barbell. You obtain the ratio by multiplying the weight of one dumbbell by 2 (to account for the two weights that the person would hold) and dividing that weight by the amount someone is able to barbell bench press.</w:t>
       </w:r>
     </w:p>
     <w:p>
@@ -576,43 +506,6 @@
     </w:p>
     <w:p>
       <w:pPr>
-        <w:pStyle w:val="ListParagraph"/>
-        <w:rPr>
-          <w:rFonts w:asciiTheme="minorHAnsi" w:hAnsiTheme="minorHAnsi" w:cstheme="minorHAnsi"/>
-          <w:b/>
-          <w:bCs/>
-          <w:sz w:val="20"/>
-          <w:szCs w:val="20"/>
-        </w:rPr>
-      </w:pPr>
-    </w:p>
-    <w:p>
-      <w:pPr>
-        <w:pStyle w:val="ListParagraph"/>
-        <w:rPr>
-          <w:rFonts w:asciiTheme="minorHAnsi" w:hAnsiTheme="minorHAnsi" w:cstheme="minorHAnsi"/>
-          <w:b/>
-          <w:bCs/>
-          <w:sz w:val="20"/>
-          <w:szCs w:val="20"/>
-        </w:rPr>
-      </w:pPr>
-    </w:p>
-    <w:p>
-      <w:pPr>
-        <w:pStyle w:val="ListParagraph"/>
-        <w:rPr>
-          <w:rFonts w:asciiTheme="minorHAnsi" w:hAnsiTheme="minorHAnsi" w:cstheme="minorHAnsi"/>
-          <w:b/>
-          <w:bCs/>
-          <w:sz w:val="20"/>
-          <w:szCs w:val="20"/>
-        </w:rPr>
-      </w:pPr>
-    </w:p>
-    <w:p>
-      <w:pPr>
-        <w:pStyle w:val="ListParagraph"/>
         <w:rPr>
           <w:rFonts w:asciiTheme="minorHAnsi" w:hAnsiTheme="minorHAnsi" w:cstheme="minorHAnsi"/>
           <w:b/>
@@ -687,6 +580,30 @@
         <w:shd w:val="clear" w:color="auto" w:fill="FFFFFF"/>
         <w:ind w:left="720"/>
         <w:rPr>
+          <w:rFonts w:asciiTheme="minorHAnsi" w:hAnsiTheme="minorHAnsi" w:cstheme="minorHAnsi"/>
+          <w:b/>
+          <w:bCs/>
+        </w:rPr>
+      </w:pPr>
+    </w:p>
+    <w:p>
+      <w:pPr>
+        <w:pStyle w:val="HTMLPreformatted"/>
+        <w:shd w:val="clear" w:color="auto" w:fill="FFFFFF"/>
+        <w:ind w:left="720"/>
+        <w:rPr>
+          <w:rFonts w:asciiTheme="minorHAnsi" w:hAnsiTheme="minorHAnsi" w:cstheme="minorHAnsi"/>
+          <w:b/>
+          <w:bCs/>
+        </w:rPr>
+      </w:pPr>
+    </w:p>
+    <w:p>
+      <w:pPr>
+        <w:pStyle w:val="HTMLPreformatted"/>
+        <w:shd w:val="clear" w:color="auto" w:fill="FFFFFF"/>
+        <w:ind w:left="720"/>
+        <w:rPr>
           <w:rFonts w:ascii="Monaco" w:hAnsi="Monaco"/>
           <w:color w:val="000000"/>
           <w:sz w:val="18"/>
@@ -698,16 +615,129 @@
           <w:rFonts w:asciiTheme="minorHAnsi" w:hAnsiTheme="minorHAnsi" w:cstheme="minorHAnsi"/>
           <w:b/>
           <w:bCs/>
+        </w:rPr>
+        <w:lastRenderedPageBreak/>
+        <w:t xml:space="preserve">6. Based </w:t>
+      </w:r>
+      <w:r>
+        <w:rPr>
+          <w:rFonts w:asciiTheme="minorHAnsi" w:hAnsiTheme="minorHAnsi" w:cstheme="minorHAnsi"/>
+          <w:b/>
+          <w:bCs/>
+        </w:rPr>
+        <w:t xml:space="preserve">on the IQR and using the “1.5 IQR Rule” for outliers, are there any discernable outliers in this dataset? </w:t>
+      </w:r>
+    </w:p>
+    <w:p>
+      <w:pPr>
+        <w:tabs>
+          <w:tab w:val="left" w:pos="7229"/>
+        </w:tabs>
+        <w:rPr>
+          <w:rFonts w:asciiTheme="minorHAnsi" w:hAnsiTheme="minorHAnsi" w:cstheme="minorHAnsi"/>
+          <w:sz w:val="20"/>
+          <w:szCs w:val="20"/>
+        </w:rPr>
+      </w:pPr>
+    </w:p>
+    <w:p>
+      <w:pPr>
+        <w:tabs>
+          <w:tab w:val="left" w:pos="7229"/>
+        </w:tabs>
+        <w:rPr>
+          <w:rFonts w:asciiTheme="minorHAnsi" w:hAnsiTheme="minorHAnsi" w:cstheme="minorHAnsi"/>
+          <w:color w:val="FF0000"/>
+          <w:sz w:val="20"/>
+          <w:szCs w:val="20"/>
+        </w:rPr>
+      </w:pPr>
+    </w:p>
+    <w:p>
+      <w:pPr>
+        <w:rPr>
+          <w:rFonts w:asciiTheme="minorHAnsi" w:hAnsiTheme="minorHAnsi" w:cstheme="minorHAnsi"/>
+          <w:b/>
+          <w:bCs/>
+          <w:sz w:val="20"/>
+          <w:szCs w:val="20"/>
+        </w:rPr>
+      </w:pPr>
+    </w:p>
+    <w:p>
+      <w:pPr>
+        <w:pStyle w:val="ListParagraph"/>
+        <w:rPr>
+          <w:rFonts w:asciiTheme="minorHAnsi" w:hAnsiTheme="minorHAnsi" w:cstheme="minorHAnsi"/>
+          <w:b/>
+          <w:bCs/>
+          <w:sz w:val="20"/>
+          <w:szCs w:val="20"/>
+        </w:rPr>
+      </w:pPr>
+    </w:p>
+    <w:p>
+      <w:pPr>
+        <w:pStyle w:val="ListParagraph"/>
+        <w:rPr>
+          <w:rFonts w:asciiTheme="minorHAnsi" w:hAnsiTheme="minorHAnsi" w:cstheme="minorHAnsi"/>
+          <w:b/>
+          <w:bCs/>
+          <w:sz w:val="20"/>
+          <w:szCs w:val="20"/>
+        </w:rPr>
+      </w:pPr>
+    </w:p>
+    <w:p>
+      <w:pPr>
+        <w:pStyle w:val="ListParagraph"/>
+        <w:rPr>
+          <w:rFonts w:asciiTheme="minorHAnsi" w:hAnsiTheme="minorHAnsi" w:cstheme="minorHAnsi"/>
+          <w:b/>
+          <w:bCs/>
+          <w:sz w:val="20"/>
+          <w:szCs w:val="20"/>
+        </w:rPr>
+      </w:pPr>
+    </w:p>
+    <w:p>
+      <w:pPr>
+        <w:pStyle w:val="ListParagraph"/>
+        <w:rPr>
+          <w:rFonts w:asciiTheme="minorHAnsi" w:hAnsiTheme="minorHAnsi" w:cstheme="minorHAnsi"/>
+          <w:b/>
+          <w:bCs/>
+          <w:sz w:val="20"/>
+          <w:szCs w:val="20"/>
+        </w:rPr>
+      </w:pPr>
+    </w:p>
+    <w:p>
+      <w:pPr>
+        <w:pStyle w:val="ListParagraph"/>
+        <w:rPr>
+          <w:rFonts w:asciiTheme="minorHAnsi" w:hAnsiTheme="minorHAnsi" w:cstheme="minorHAnsi"/>
+          <w:b/>
+          <w:bCs/>
+          <w:sz w:val="20"/>
+          <w:szCs w:val="20"/>
+        </w:rPr>
+      </w:pPr>
+      <w:r>
+        <w:rPr>
+          <w:rFonts w:asciiTheme="minorHAnsi" w:hAnsiTheme="minorHAnsi" w:cstheme="minorHAnsi"/>
+          <w:b/>
+          <w:bCs/>
           <w:noProof/>
         </w:rPr>
         <w:drawing>
-          <wp:anchor distT="0" distB="0" distL="114300" distR="114300" simplePos="0" relativeHeight="251659264" behindDoc="0" locked="0" layoutInCell="1" allowOverlap="1" wp14:anchorId="038B6896" wp14:editId="1637FE23">
+          <wp:anchor distT="0" distB="0" distL="114300" distR="114300" simplePos="0" relativeHeight="251659264" behindDoc="0" locked="0" layoutInCell="1" allowOverlap="1" wp14:anchorId="038B6896" wp14:editId="2917DC35">
             <wp:simplePos x="0" y="0"/>
             <wp:positionH relativeFrom="column">
               <wp:posOffset>3275330</wp:posOffset>
             </wp:positionH>
             <wp:positionV relativeFrom="paragraph">
-              <wp:posOffset>0</wp:posOffset>
+              <wp:posOffset>53699</wp:posOffset>
             </wp:positionV>
             <wp:extent cx="3312160" cy="2033905"/>
             <wp:effectExtent l="0" t="0" r="2540" b="0"/>
@@ -761,24 +791,50 @@
           <w:rFonts w:asciiTheme="minorHAnsi" w:hAnsiTheme="minorHAnsi" w:cstheme="minorHAnsi"/>
           <w:b/>
           <w:bCs/>
-        </w:rPr>
-        <w:t>6. Based on the histogram, how many weightlifters had ratios above 0.</w:t>
-      </w:r>
-      <w:r>
-        <w:rPr>
-          <w:rFonts w:asciiTheme="minorHAnsi" w:hAnsiTheme="minorHAnsi" w:cstheme="minorHAnsi"/>
-          <w:b/>
-          <w:bCs/>
-        </w:rPr>
-        <w:t>7</w:t>
-      </w:r>
-      <w:r>
-        <w:rPr>
-          <w:rFonts w:asciiTheme="minorHAnsi" w:hAnsiTheme="minorHAnsi" w:cstheme="minorHAnsi"/>
-          <w:b/>
-          <w:bCs/>
-        </w:rPr>
-        <w:t xml:space="preserve">? How many weightlifters had ratios below? </w:t>
+          <w:sz w:val="20"/>
+          <w:szCs w:val="20"/>
+        </w:rPr>
+        <w:t xml:space="preserve">7. </w:t>
+      </w:r>
+      <w:r>
+        <w:rPr>
+          <w:rFonts w:asciiTheme="minorHAnsi" w:hAnsiTheme="minorHAnsi" w:cstheme="minorHAnsi"/>
+          <w:b/>
+          <w:bCs/>
+          <w:sz w:val="20"/>
+          <w:szCs w:val="20"/>
+        </w:rPr>
+        <w:t xml:space="preserve">The graph to the right shows a histogram of the data. </w:t>
+      </w:r>
+      <w:r>
+        <w:rPr>
+          <w:rFonts w:asciiTheme="minorHAnsi" w:hAnsiTheme="minorHAnsi" w:cstheme="minorHAnsi"/>
+          <w:b/>
+          <w:bCs/>
+          <w:sz w:val="20"/>
+          <w:szCs w:val="20"/>
+        </w:rPr>
+        <w:t>Approximately what percentage of the weightlifters observed have a ratio of 0.</w:t>
+      </w:r>
+      <w:r>
+        <w:rPr>
+          <w:rFonts w:asciiTheme="minorHAnsi" w:hAnsiTheme="minorHAnsi" w:cstheme="minorHAnsi"/>
+          <w:b/>
+          <w:bCs/>
+          <w:sz w:val="20"/>
+          <w:szCs w:val="20"/>
+        </w:rPr>
+        <w:t xml:space="preserve">7 </w:t>
+      </w:r>
+      <w:r>
+        <w:rPr>
+          <w:rFonts w:asciiTheme="minorHAnsi" w:hAnsiTheme="minorHAnsi" w:cstheme="minorHAnsi"/>
+          <w:b/>
+          <w:bCs/>
+          <w:sz w:val="20"/>
+          <w:szCs w:val="20"/>
+        </w:rPr>
+        <w:t xml:space="preserve">or above? </w:t>
       </w:r>
     </w:p>
     <w:p>
@@ -792,12 +848,25 @@
           <w:szCs w:val="20"/>
         </w:rPr>
       </w:pPr>
-    </w:p>
-    <w:p>
-      <w:pPr>
-        <w:tabs>
-          <w:tab w:val="left" w:pos="7229"/>
-        </w:tabs>
+      <w:r>
+        <w:rPr>
+          <w:rFonts w:asciiTheme="minorHAnsi" w:hAnsiTheme="minorHAnsi" w:cstheme="minorHAnsi"/>
+          <w:sz w:val="20"/>
+          <w:szCs w:val="20"/>
+        </w:rPr>
+        <w:tab/>
+      </w:r>
+      <w:r>
+        <w:rPr>
+          <w:rFonts w:asciiTheme="minorHAnsi" w:hAnsiTheme="minorHAnsi" w:cstheme="minorHAnsi"/>
+          <w:sz w:val="20"/>
+          <w:szCs w:val="20"/>
+        </w:rPr>
+        <w:tab/>
+      </w:r>
+    </w:p>
+    <w:p>
+      <w:pPr>
         <w:rPr>
           <w:rFonts w:asciiTheme="minorHAnsi" w:hAnsiTheme="minorHAnsi" w:cstheme="minorHAnsi"/>
           <w:color w:val="FF0000"/>
@@ -852,136 +921,132 @@
           <w:szCs w:val="20"/>
         </w:rPr>
       </w:pPr>
-      <w:r>
-        <w:rPr>
-          <w:rFonts w:asciiTheme="minorHAnsi" w:hAnsiTheme="minorHAnsi" w:cstheme="minorHAnsi"/>
-          <w:b/>
-          <w:bCs/>
-          <w:sz w:val="20"/>
-          <w:szCs w:val="20"/>
-        </w:rPr>
-        <w:t>7. Approximately what percentage of the weightlifters observed have a ratio of 0.</w:t>
-      </w:r>
-      <w:r>
-        <w:rPr>
-          <w:rFonts w:asciiTheme="minorHAnsi" w:hAnsiTheme="minorHAnsi" w:cstheme="minorHAnsi"/>
-          <w:b/>
-          <w:bCs/>
-          <w:sz w:val="20"/>
-          <w:szCs w:val="20"/>
-        </w:rPr>
-        <w:t xml:space="preserve">7 </w:t>
-      </w:r>
-      <w:r>
-        <w:rPr>
-          <w:rFonts w:asciiTheme="minorHAnsi" w:hAnsiTheme="minorHAnsi" w:cstheme="minorHAnsi"/>
-          <w:b/>
-          <w:bCs/>
-          <w:sz w:val="20"/>
-          <w:szCs w:val="20"/>
-        </w:rPr>
-        <w:t xml:space="preserve">or above? </w:t>
-      </w:r>
-    </w:p>
-    <w:p>
-      <w:pPr>
-        <w:tabs>
-          <w:tab w:val="left" w:pos="7229"/>
-        </w:tabs>
-        <w:rPr>
-          <w:rFonts w:asciiTheme="minorHAnsi" w:hAnsiTheme="minorHAnsi" w:cstheme="minorHAnsi"/>
-          <w:sz w:val="20"/>
-          <w:szCs w:val="20"/>
-        </w:rPr>
-      </w:pPr>
-      <w:r>
-        <w:rPr>
-          <w:rFonts w:asciiTheme="minorHAnsi" w:hAnsiTheme="minorHAnsi" w:cstheme="minorHAnsi"/>
-          <w:sz w:val="20"/>
-          <w:szCs w:val="20"/>
-        </w:rPr>
-        <w:tab/>
-      </w:r>
-      <w:r>
-        <w:rPr>
-          <w:rFonts w:asciiTheme="minorHAnsi" w:hAnsiTheme="minorHAnsi" w:cstheme="minorHAnsi"/>
-          <w:sz w:val="20"/>
-          <w:szCs w:val="20"/>
-        </w:rPr>
-        <w:tab/>
-      </w:r>
-    </w:p>
-    <w:p>
-      <w:pPr>
+    </w:p>
+    <w:p>
+      <w:pPr>
+        <w:pStyle w:val="ListParagraph"/>
+        <w:rPr>
+          <w:rFonts w:asciiTheme="minorHAnsi" w:hAnsiTheme="minorHAnsi" w:cstheme="minorHAnsi"/>
+          <w:b/>
+          <w:bCs/>
+          <w:sz w:val="20"/>
+          <w:szCs w:val="20"/>
+        </w:rPr>
+      </w:pPr>
+    </w:p>
+    <w:p>
+      <w:pPr>
+        <w:pStyle w:val="ListParagraph"/>
+        <w:rPr>
+          <w:rFonts w:asciiTheme="minorHAnsi" w:hAnsiTheme="minorHAnsi" w:cstheme="minorHAnsi"/>
+          <w:b/>
+          <w:bCs/>
+          <w:sz w:val="20"/>
+          <w:szCs w:val="20"/>
+        </w:rPr>
+      </w:pPr>
+    </w:p>
+    <w:p>
+      <w:pPr>
+        <w:pStyle w:val="ListParagraph"/>
+        <w:rPr>
+          <w:rFonts w:asciiTheme="minorHAnsi" w:hAnsiTheme="minorHAnsi" w:cstheme="minorHAnsi"/>
+          <w:b/>
+          <w:bCs/>
+          <w:sz w:val="20"/>
+          <w:szCs w:val="20"/>
+        </w:rPr>
+      </w:pPr>
+    </w:p>
+    <w:p>
+      <w:pPr>
+        <w:pStyle w:val="ListParagraph"/>
+        <w:rPr>
+          <w:rFonts w:asciiTheme="minorHAnsi" w:hAnsiTheme="minorHAnsi" w:cstheme="minorHAnsi"/>
+          <w:b/>
+          <w:bCs/>
+          <w:sz w:val="20"/>
+          <w:szCs w:val="20"/>
+        </w:rPr>
+      </w:pPr>
+    </w:p>
+    <w:p>
+      <w:pPr>
+        <w:pStyle w:val="ListParagraph"/>
+        <w:rPr>
+          <w:rFonts w:asciiTheme="minorHAnsi" w:hAnsiTheme="minorHAnsi" w:cstheme="minorHAnsi"/>
+          <w:b/>
+          <w:bCs/>
+          <w:sz w:val="20"/>
+          <w:szCs w:val="20"/>
+        </w:rPr>
+      </w:pPr>
+      <w:r>
+        <w:rPr>
+          <w:rFonts w:asciiTheme="minorHAnsi" w:hAnsiTheme="minorHAnsi" w:cstheme="minorHAnsi"/>
+          <w:b/>
+          <w:bCs/>
+          <w:sz w:val="20"/>
+          <w:szCs w:val="20"/>
+        </w:rPr>
+        <w:t xml:space="preserve">8.  </w:t>
+      </w:r>
+      <w:r>
+        <w:rPr>
+          <w:rFonts w:asciiTheme="minorHAnsi" w:hAnsiTheme="minorHAnsi" w:cstheme="minorHAnsi"/>
+          <w:b/>
+          <w:bCs/>
+          <w:sz w:val="20"/>
+          <w:szCs w:val="20"/>
+        </w:rPr>
+        <w:t xml:space="preserve">Based on the graph above </w:t>
+      </w:r>
+      <w:r>
+        <w:rPr>
+          <w:rFonts w:asciiTheme="minorHAnsi" w:hAnsiTheme="minorHAnsi" w:cstheme="minorHAnsi"/>
+          <w:b/>
+          <w:bCs/>
+          <w:sz w:val="20"/>
+          <w:szCs w:val="20"/>
+        </w:rPr>
+        <w:t>and the specific observations</w:t>
+      </w:r>
+      <w:r>
+        <w:rPr>
+          <w:rFonts w:asciiTheme="minorHAnsi" w:hAnsiTheme="minorHAnsi" w:cstheme="minorHAnsi"/>
+          <w:b/>
+          <w:bCs/>
+          <w:sz w:val="20"/>
+          <w:szCs w:val="20"/>
+        </w:rPr>
+        <w:t xml:space="preserve">, what could be a concern </w:t>
+      </w:r>
+      <w:r>
+        <w:rPr>
+          <w:rFonts w:asciiTheme="minorHAnsi" w:hAnsiTheme="minorHAnsi" w:cstheme="minorHAnsi"/>
+          <w:b/>
+          <w:bCs/>
+          <w:sz w:val="20"/>
+          <w:szCs w:val="20"/>
+        </w:rPr>
+        <w:t xml:space="preserve">regarding the spread of the data, and what is a possible solution. </w:t>
+      </w:r>
+    </w:p>
+    <w:p>
+      <w:pPr>
+        <w:rPr>
+          <w:rFonts w:asciiTheme="minorHAnsi" w:hAnsiTheme="minorHAnsi" w:cstheme="minorHAnsi"/>
+        </w:rPr>
+      </w:pPr>
+    </w:p>
+    <w:p>
+      <w:pPr>
+        <w:ind w:left="720"/>
         <w:rPr>
           <w:rFonts w:asciiTheme="minorHAnsi" w:hAnsiTheme="minorHAnsi" w:cstheme="minorHAnsi"/>
           <w:color w:val="FF0000"/>
           <w:sz w:val="20"/>
           <w:szCs w:val="20"/>
-        </w:rPr>
-      </w:pPr>
-    </w:p>
-    <w:p>
-      <w:pPr>
-        <w:rPr>
-          <w:rFonts w:asciiTheme="minorHAnsi" w:hAnsiTheme="minorHAnsi" w:cstheme="minorHAnsi"/>
-          <w:b/>
-          <w:bCs/>
-          <w:sz w:val="20"/>
-          <w:szCs w:val="20"/>
-        </w:rPr>
-      </w:pPr>
-    </w:p>
-    <w:p>
-      <w:pPr>
-        <w:pStyle w:val="ListParagraph"/>
-        <w:rPr>
-          <w:rFonts w:asciiTheme="minorHAnsi" w:hAnsiTheme="minorHAnsi" w:cstheme="minorHAnsi"/>
-          <w:b/>
-          <w:bCs/>
-          <w:sz w:val="20"/>
-          <w:szCs w:val="20"/>
-        </w:rPr>
-      </w:pPr>
-    </w:p>
-    <w:p>
-      <w:pPr>
-        <w:pStyle w:val="ListParagraph"/>
-        <w:rPr>
-          <w:rFonts w:asciiTheme="minorHAnsi" w:hAnsiTheme="minorHAnsi" w:cstheme="minorHAnsi"/>
-          <w:b/>
-          <w:bCs/>
-          <w:sz w:val="20"/>
-          <w:szCs w:val="20"/>
-        </w:rPr>
-      </w:pPr>
-    </w:p>
-    <w:p>
-      <w:pPr>
-        <w:pStyle w:val="ListParagraph"/>
-        <w:rPr>
-          <w:rFonts w:asciiTheme="minorHAnsi" w:hAnsiTheme="minorHAnsi" w:cstheme="minorHAnsi"/>
-          <w:b/>
-          <w:bCs/>
-          <w:sz w:val="20"/>
-          <w:szCs w:val="20"/>
-        </w:rPr>
-      </w:pPr>
-      <w:r>
-        <w:rPr>
-          <w:rFonts w:asciiTheme="minorHAnsi" w:hAnsiTheme="minorHAnsi" w:cstheme="minorHAnsi"/>
-          <w:b/>
-          <w:bCs/>
-          <w:sz w:val="20"/>
-          <w:szCs w:val="20"/>
-        </w:rPr>
-        <w:t>8.  The graph to the right shows a histogram of the data. Based on the graph, what could be a concern and what is a possible solution.</w:t>
-      </w:r>
-    </w:p>
-    <w:p>
-      <w:pPr>
-        <w:rPr>
-          <w:rFonts w:asciiTheme="minorHAnsi" w:hAnsiTheme="minorHAnsi" w:cstheme="minorHAnsi"/>
         </w:rPr>
       </w:pPr>
     </w:p>

</xml_diff>

<commit_message>
worksheets revised and finished
</commit_message>
<xml_diff>
--- a/vgjohn/weights_ratio/module/weight_ratio_worksheet.docx
+++ b/vgjohn/weights_ratio/module/weight_ratio_worksheet.docx
@@ -7,11 +7,13 @@
         <w:jc w:val="center"/>
         <w:rPr>
           <w:rFonts w:asciiTheme="minorHAnsi" w:hAnsiTheme="minorHAnsi" w:cstheme="minorHAnsi"/>
-        </w:rPr>
-      </w:pPr>
-      <w:r>
-        <w:rPr>
-          <w:rFonts w:asciiTheme="minorHAnsi" w:hAnsiTheme="minorHAnsi" w:cstheme="minorHAnsi"/>
+          <w:color w:val="000000" w:themeColor="text1"/>
+        </w:rPr>
+      </w:pPr>
+      <w:r>
+        <w:rPr>
+          <w:rFonts w:asciiTheme="minorHAnsi" w:hAnsiTheme="minorHAnsi" w:cstheme="minorHAnsi"/>
+          <w:color w:val="000000" w:themeColor="text1"/>
         </w:rPr>
         <w:t>Exploring the Ratio of Dumbbell Press to Flat Bench Press</w:t>
       </w:r>
@@ -22,6 +24,7 @@
           <w:rFonts w:asciiTheme="minorHAnsi" w:hAnsiTheme="minorHAnsi" w:cstheme="minorHAnsi"/>
           <w:b/>
           <w:bCs/>
+          <w:color w:val="000000" w:themeColor="text1"/>
         </w:rPr>
       </w:pPr>
     </w:p>
@@ -32,19 +35,76 @@
           <w:rFonts w:asciiTheme="minorHAnsi" w:hAnsiTheme="minorHAnsi" w:cstheme="minorHAnsi"/>
           <w:b/>
           <w:bCs/>
-          <w:sz w:val="20"/>
-          <w:szCs w:val="20"/>
-        </w:rPr>
-      </w:pPr>
-      <w:r>
-        <w:rPr>
-          <w:rFonts w:asciiTheme="minorHAnsi" w:hAnsiTheme="minorHAnsi" w:cstheme="minorHAnsi"/>
-          <w:b/>
-          <w:bCs/>
-          <w:sz w:val="20"/>
-          <w:szCs w:val="20"/>
-        </w:rPr>
-        <w:t>Many weightlifters wish to track the ratio between the weight they use for dumbbell press (using two, equal size dumbbells), compared to flat bench press, (using a bar and equal size plates on either side</w:t>
+          <w:color w:val="000000" w:themeColor="text1"/>
+          <w:sz w:val="20"/>
+          <w:szCs w:val="20"/>
+        </w:rPr>
+      </w:pPr>
+      <w:r>
+        <w:rPr>
+          <w:rFonts w:asciiTheme="minorHAnsi" w:hAnsiTheme="minorHAnsi" w:cstheme="minorHAnsi"/>
+          <w:b/>
+          <w:bCs/>
+          <w:color w:val="000000" w:themeColor="text1"/>
+          <w:sz w:val="20"/>
+          <w:szCs w:val="20"/>
+        </w:rPr>
+        <w:t xml:space="preserve">Many weightlifters wish to track the ratio between the weight they use for </w:t>
+      </w:r>
+      <w:r>
+        <w:rPr>
+          <w:rFonts w:asciiTheme="minorHAnsi" w:hAnsiTheme="minorHAnsi" w:cstheme="minorHAnsi"/>
+          <w:b/>
+          <w:bCs/>
+          <w:color w:val="000000" w:themeColor="text1"/>
+          <w:sz w:val="20"/>
+          <w:szCs w:val="20"/>
+        </w:rPr>
+        <w:t xml:space="preserve">flat </w:t>
+      </w:r>
+      <w:r>
+        <w:rPr>
+          <w:rFonts w:asciiTheme="minorHAnsi" w:hAnsiTheme="minorHAnsi" w:cstheme="minorHAnsi"/>
+          <w:b/>
+          <w:bCs/>
+          <w:color w:val="000000" w:themeColor="text1"/>
+          <w:sz w:val="20"/>
+          <w:szCs w:val="20"/>
+        </w:rPr>
+        <w:t xml:space="preserve">dumbbell press (using two, equal size dumbbells), compared to </w:t>
+      </w:r>
+      <w:r>
+        <w:rPr>
+          <w:rFonts w:asciiTheme="minorHAnsi" w:hAnsiTheme="minorHAnsi" w:cstheme="minorHAnsi"/>
+          <w:b/>
+          <w:bCs/>
+          <w:color w:val="000000" w:themeColor="text1"/>
+          <w:sz w:val="20"/>
+          <w:szCs w:val="20"/>
+        </w:rPr>
+        <w:t>barbell</w:t>
+      </w:r>
+      <w:r>
+        <w:rPr>
+          <w:rFonts w:asciiTheme="minorHAnsi" w:hAnsiTheme="minorHAnsi" w:cstheme="minorHAnsi"/>
+          <w:b/>
+          <w:bCs/>
+          <w:color w:val="000000" w:themeColor="text1"/>
+          <w:sz w:val="20"/>
+          <w:szCs w:val="20"/>
+        </w:rPr>
+        <w:t xml:space="preserve"> bench press, (using a bar and equal size plates on either side).</w:t>
+      </w:r>
+      <w:r>
+        <w:rPr>
+          <w:rFonts w:asciiTheme="minorHAnsi" w:hAnsiTheme="minorHAnsi" w:cstheme="minorHAnsi"/>
+          <w:b/>
+          <w:bCs/>
+          <w:color w:val="000000" w:themeColor="text1"/>
+          <w:sz w:val="20"/>
+          <w:szCs w:val="20"/>
+        </w:rPr>
+        <w:t xml:space="preserve"> </w:t>
       </w:r>
       <w:proofErr w:type="gramStart"/>
       <w:r>
@@ -52,10 +112,11 @@
           <w:rFonts w:asciiTheme="minorHAnsi" w:hAnsiTheme="minorHAnsi" w:cstheme="minorHAnsi"/>
           <w:b/>
           <w:bCs/>
-          <w:sz w:val="20"/>
-          <w:szCs w:val="20"/>
-        </w:rPr>
-        <w:t>).The</w:t>
+          <w:color w:val="000000" w:themeColor="text1"/>
+          <w:sz w:val="20"/>
+          <w:szCs w:val="20"/>
+        </w:rPr>
+        <w:t>The</w:t>
       </w:r>
       <w:proofErr w:type="gramEnd"/>
       <w:r>
@@ -63,6 +124,7 @@
           <w:rFonts w:asciiTheme="minorHAnsi" w:hAnsiTheme="minorHAnsi" w:cstheme="minorHAnsi"/>
           <w:b/>
           <w:bCs/>
+          <w:color w:val="000000" w:themeColor="text1"/>
           <w:sz w:val="20"/>
           <w:szCs w:val="20"/>
         </w:rPr>
@@ -76,6 +138,7 @@
           <w:rFonts w:asciiTheme="minorHAnsi" w:hAnsiTheme="minorHAnsi" w:cstheme="minorHAnsi"/>
           <w:b/>
           <w:bCs/>
+          <w:color w:val="000000" w:themeColor="text1"/>
           <w:sz w:val="20"/>
           <w:szCs w:val="20"/>
         </w:rPr>
@@ -84,6 +147,7 @@
         <w:rPr>
           <w:rFonts w:asciiTheme="minorHAnsi" w:hAnsiTheme="minorHAnsi" w:cstheme="minorHAnsi"/>
           <w:noProof/>
+          <w:color w:val="000000" w:themeColor="text1"/>
           <w:sz w:val="20"/>
           <w:szCs w:val="20"/>
         </w:rPr>
@@ -148,59 +212,98 @@
           <w:rFonts w:asciiTheme="minorHAnsi" w:hAnsiTheme="minorHAnsi" w:cstheme="minorHAnsi"/>
           <w:b/>
           <w:bCs/>
-          <w:sz w:val="20"/>
-          <w:szCs w:val="20"/>
-        </w:rPr>
-        <w:t>Below is a dataset with observations from 18 weightlifters and their corresponding ratio</w:t>
-      </w:r>
-      <w:r>
-        <w:rPr>
-          <w:rFonts w:asciiTheme="minorHAnsi" w:hAnsiTheme="minorHAnsi" w:cstheme="minorHAnsi"/>
-          <w:b/>
-          <w:bCs/>
-          <w:sz w:val="20"/>
-          <w:szCs w:val="20"/>
-        </w:rPr>
-        <w:t xml:space="preserve">. </w:t>
-      </w:r>
-    </w:p>
-    <w:p>
-      <w:pPr>
-        <w:pStyle w:val="ListParagraph"/>
-        <w:rPr>
-          <w:rFonts w:asciiTheme="minorHAnsi" w:hAnsiTheme="minorHAnsi" w:cstheme="minorHAnsi"/>
-          <w:b/>
-          <w:bCs/>
-          <w:sz w:val="20"/>
-          <w:szCs w:val="20"/>
-        </w:rPr>
-      </w:pPr>
-      <w:r>
-        <w:rPr>
-          <w:rFonts w:asciiTheme="minorHAnsi" w:hAnsiTheme="minorHAnsi" w:cstheme="minorHAnsi"/>
-          <w:b/>
-          <w:bCs/>
-          <w:sz w:val="20"/>
-          <w:szCs w:val="20"/>
-        </w:rPr>
-        <w:t>1. What is the average ratio between dumbbell press and flat bench press?</w:t>
-      </w:r>
-    </w:p>
-    <w:p>
-      <w:pPr>
-        <w:rPr>
-          <w:rFonts w:asciiTheme="minorHAnsi" w:hAnsiTheme="minorHAnsi" w:cstheme="minorHAnsi"/>
-          <w:b/>
-          <w:bCs/>
-          <w:sz w:val="20"/>
-          <w:szCs w:val="20"/>
-        </w:rPr>
-      </w:pPr>
-      <w:r>
-        <w:rPr>
-          <w:rFonts w:asciiTheme="minorHAnsi" w:hAnsiTheme="minorHAnsi" w:cstheme="minorHAnsi"/>
-          <w:b/>
-          <w:bCs/>
+          <w:color w:val="000000" w:themeColor="text1"/>
+          <w:sz w:val="20"/>
+          <w:szCs w:val="20"/>
+        </w:rPr>
+        <w:t xml:space="preserve">Below is a dataset with observations from 18 weightlifters and their corresponding ratio. </w:t>
+      </w:r>
+    </w:p>
+    <w:p>
+      <w:pPr>
+        <w:pStyle w:val="ListParagraph"/>
+        <w:rPr>
+          <w:rFonts w:asciiTheme="minorHAnsi" w:hAnsiTheme="minorHAnsi" w:cstheme="minorHAnsi"/>
+          <w:b/>
+          <w:bCs/>
+          <w:color w:val="000000" w:themeColor="text1"/>
+          <w:sz w:val="20"/>
+          <w:szCs w:val="20"/>
+        </w:rPr>
+      </w:pPr>
+      <w:r>
+        <w:rPr>
+          <w:rFonts w:asciiTheme="minorHAnsi" w:hAnsiTheme="minorHAnsi" w:cstheme="minorHAnsi"/>
+          <w:b/>
+          <w:bCs/>
+          <w:color w:val="000000" w:themeColor="text1"/>
+          <w:sz w:val="20"/>
+          <w:szCs w:val="20"/>
+        </w:rPr>
+        <w:t xml:space="preserve">1. What is the average ratio between </w:t>
+      </w:r>
+      <w:r>
+        <w:rPr>
+          <w:rFonts w:asciiTheme="minorHAnsi" w:hAnsiTheme="minorHAnsi" w:cstheme="minorHAnsi"/>
+          <w:b/>
+          <w:bCs/>
+          <w:color w:val="000000" w:themeColor="text1"/>
+          <w:sz w:val="20"/>
+          <w:szCs w:val="20"/>
+        </w:rPr>
+        <w:t xml:space="preserve">flat </w:t>
+      </w:r>
+      <w:r>
+        <w:rPr>
+          <w:rFonts w:asciiTheme="minorHAnsi" w:hAnsiTheme="minorHAnsi" w:cstheme="minorHAnsi"/>
+          <w:b/>
+          <w:bCs/>
+          <w:color w:val="000000" w:themeColor="text1"/>
+          <w:sz w:val="20"/>
+          <w:szCs w:val="20"/>
+        </w:rPr>
+        <w:t xml:space="preserve">dumbbell press and </w:t>
+      </w:r>
+      <w:r>
+        <w:rPr>
+          <w:rFonts w:asciiTheme="minorHAnsi" w:hAnsiTheme="minorHAnsi" w:cstheme="minorHAnsi"/>
+          <w:b/>
+          <w:bCs/>
+          <w:color w:val="000000" w:themeColor="text1"/>
+          <w:sz w:val="20"/>
+          <w:szCs w:val="20"/>
+        </w:rPr>
+        <w:t xml:space="preserve">barbell </w:t>
+      </w:r>
+      <w:r>
+        <w:rPr>
+          <w:rFonts w:asciiTheme="minorHAnsi" w:hAnsiTheme="minorHAnsi" w:cstheme="minorHAnsi"/>
+          <w:b/>
+          <w:bCs/>
+          <w:color w:val="000000" w:themeColor="text1"/>
+          <w:sz w:val="20"/>
+          <w:szCs w:val="20"/>
+        </w:rPr>
+        <w:t>bench press?</w:t>
+      </w:r>
+    </w:p>
+    <w:p>
+      <w:pPr>
+        <w:rPr>
+          <w:rFonts w:asciiTheme="minorHAnsi" w:hAnsiTheme="minorHAnsi" w:cstheme="minorHAnsi"/>
+          <w:b/>
+          <w:bCs/>
+          <w:color w:val="000000" w:themeColor="text1"/>
+          <w:sz w:val="20"/>
+          <w:szCs w:val="20"/>
+        </w:rPr>
+      </w:pPr>
+      <w:r>
+        <w:rPr>
+          <w:rFonts w:asciiTheme="minorHAnsi" w:hAnsiTheme="minorHAnsi" w:cstheme="minorHAnsi"/>
+          <w:b/>
+          <w:bCs/>
+          <w:color w:val="000000" w:themeColor="text1"/>
           <w:sz w:val="20"/>
           <w:szCs w:val="20"/>
         </w:rPr>
@@ -211,39 +314,44 @@
       <w:pPr>
         <w:rPr>
           <w:rFonts w:asciiTheme="minorHAnsi" w:hAnsiTheme="minorHAnsi" w:cstheme="minorHAnsi"/>
-        </w:rPr>
-      </w:pPr>
-    </w:p>
-    <w:p>
-      <w:pPr>
-        <w:rPr>
-          <w:rFonts w:asciiTheme="minorHAnsi" w:hAnsiTheme="minorHAnsi" w:cstheme="minorHAnsi"/>
-        </w:rPr>
-      </w:pPr>
-    </w:p>
-    <w:p>
-      <w:pPr>
-        <w:rPr>
-          <w:rFonts w:asciiTheme="minorHAnsi" w:hAnsiTheme="minorHAnsi" w:cstheme="minorHAnsi"/>
-        </w:rPr>
-      </w:pPr>
-    </w:p>
-    <w:p>
-      <w:pPr>
-        <w:pStyle w:val="ListParagraph"/>
-        <w:rPr>
-          <w:rFonts w:asciiTheme="minorHAnsi" w:hAnsiTheme="minorHAnsi" w:cstheme="minorHAnsi"/>
-          <w:b/>
-          <w:bCs/>
-          <w:sz w:val="20"/>
-          <w:szCs w:val="20"/>
-        </w:rPr>
-      </w:pPr>
-      <w:r>
-        <w:rPr>
-          <w:rFonts w:asciiTheme="minorHAnsi" w:hAnsiTheme="minorHAnsi" w:cstheme="minorHAnsi"/>
-          <w:b/>
-          <w:bCs/>
+          <w:color w:val="000000" w:themeColor="text1"/>
+        </w:rPr>
+      </w:pPr>
+    </w:p>
+    <w:p>
+      <w:pPr>
+        <w:rPr>
+          <w:rFonts w:asciiTheme="minorHAnsi" w:hAnsiTheme="minorHAnsi" w:cstheme="minorHAnsi"/>
+          <w:color w:val="000000" w:themeColor="text1"/>
+        </w:rPr>
+      </w:pPr>
+    </w:p>
+    <w:p>
+      <w:pPr>
+        <w:rPr>
+          <w:rFonts w:asciiTheme="minorHAnsi" w:hAnsiTheme="minorHAnsi" w:cstheme="minorHAnsi"/>
+          <w:color w:val="000000" w:themeColor="text1"/>
+        </w:rPr>
+      </w:pPr>
+    </w:p>
+    <w:p>
+      <w:pPr>
+        <w:pStyle w:val="ListParagraph"/>
+        <w:rPr>
+          <w:rFonts w:asciiTheme="minorHAnsi" w:hAnsiTheme="minorHAnsi" w:cstheme="minorHAnsi"/>
+          <w:b/>
+          <w:bCs/>
+          <w:color w:val="000000" w:themeColor="text1"/>
+          <w:sz w:val="20"/>
+          <w:szCs w:val="20"/>
+        </w:rPr>
+      </w:pPr>
+      <w:r>
+        <w:rPr>
+          <w:rFonts w:asciiTheme="minorHAnsi" w:hAnsiTheme="minorHAnsi" w:cstheme="minorHAnsi"/>
+          <w:b/>
+          <w:bCs/>
+          <w:color w:val="000000" w:themeColor="text1"/>
           <w:sz w:val="20"/>
           <w:szCs w:val="20"/>
         </w:rPr>
@@ -256,7 +364,7 @@
         <w:shd w:val="clear" w:color="auto" w:fill="FFFFFF"/>
         <w:rPr>
           <w:rFonts w:asciiTheme="minorHAnsi" w:hAnsiTheme="minorHAnsi" w:cstheme="minorHAnsi"/>
-          <w:color w:val="FF0000"/>
+          <w:color w:val="000000" w:themeColor="text1"/>
         </w:rPr>
       </w:pPr>
     </w:p>
@@ -266,86 +374,107 @@
         <w:shd w:val="clear" w:color="auto" w:fill="FFFFFF"/>
         <w:rPr>
           <w:rFonts w:asciiTheme="minorHAnsi" w:hAnsiTheme="minorHAnsi" w:cstheme="minorHAnsi"/>
-          <w:color w:val="FF0000"/>
-        </w:rPr>
-      </w:pPr>
-    </w:p>
-    <w:p>
-      <w:pPr>
-        <w:rPr>
-          <w:rFonts w:asciiTheme="minorHAnsi" w:hAnsiTheme="minorHAnsi" w:cstheme="minorHAnsi"/>
-        </w:rPr>
-      </w:pPr>
-    </w:p>
-    <w:p>
-      <w:pPr>
-        <w:rPr>
-          <w:rFonts w:asciiTheme="minorHAnsi" w:hAnsiTheme="minorHAnsi" w:cstheme="minorHAnsi"/>
-        </w:rPr>
-      </w:pPr>
-    </w:p>
-    <w:p>
-      <w:pPr>
-        <w:rPr>
-          <w:rFonts w:asciiTheme="minorHAnsi" w:hAnsiTheme="minorHAnsi" w:cstheme="minorHAnsi"/>
-        </w:rPr>
-      </w:pPr>
-    </w:p>
-    <w:p>
-      <w:pPr>
-        <w:rPr>
-          <w:rFonts w:asciiTheme="minorHAnsi" w:hAnsiTheme="minorHAnsi" w:cstheme="minorHAnsi"/>
-        </w:rPr>
-      </w:pPr>
-    </w:p>
-    <w:p>
-      <w:pPr>
-        <w:rPr>
-          <w:rFonts w:asciiTheme="minorHAnsi" w:hAnsiTheme="minorHAnsi" w:cstheme="minorHAnsi"/>
-        </w:rPr>
-      </w:pPr>
-    </w:p>
-    <w:p>
-      <w:pPr>
-        <w:rPr>
-          <w:rFonts w:asciiTheme="minorHAnsi" w:hAnsiTheme="minorHAnsi" w:cstheme="minorHAnsi"/>
-          <w:b/>
-          <w:bCs/>
-          <w:sz w:val="20"/>
-          <w:szCs w:val="20"/>
-        </w:rPr>
-      </w:pPr>
-      <w:r>
-        <w:rPr>
-          <w:rFonts w:asciiTheme="minorHAnsi" w:hAnsiTheme="minorHAnsi" w:cstheme="minorHAnsi"/>
-          <w:b/>
-          <w:bCs/>
-          <w:sz w:val="20"/>
-          <w:szCs w:val="20"/>
-        </w:rPr>
-        <w:t xml:space="preserve">3. Find the interquartile range (IQR) for the 18 weightlifters </w:t>
-      </w:r>
-    </w:p>
-    <w:p>
-      <w:pPr>
-        <w:rPr>
-          <w:rFonts w:asciiTheme="minorHAnsi" w:hAnsiTheme="minorHAnsi" w:cstheme="minorHAnsi"/>
-        </w:rPr>
-      </w:pPr>
-    </w:p>
-    <w:p>
-      <w:pPr>
-        <w:rPr>
-          <w:rFonts w:asciiTheme="minorHAnsi" w:hAnsiTheme="minorHAnsi" w:cstheme="minorHAnsi"/>
-          <w:sz w:val="20"/>
-          <w:szCs w:val="20"/>
-        </w:rPr>
-      </w:pPr>
-    </w:p>
-    <w:p>
-      <w:pPr>
-        <w:rPr>
-          <w:rFonts w:asciiTheme="minorHAnsi" w:hAnsiTheme="minorHAnsi" w:cstheme="minorHAnsi"/>
+          <w:color w:val="000000" w:themeColor="text1"/>
+        </w:rPr>
+      </w:pPr>
+    </w:p>
+    <w:p>
+      <w:pPr>
+        <w:rPr>
+          <w:rFonts w:asciiTheme="minorHAnsi" w:hAnsiTheme="minorHAnsi" w:cstheme="minorHAnsi"/>
+          <w:color w:val="000000" w:themeColor="text1"/>
+        </w:rPr>
+      </w:pPr>
+    </w:p>
+    <w:p>
+      <w:pPr>
+        <w:rPr>
+          <w:rFonts w:asciiTheme="minorHAnsi" w:hAnsiTheme="minorHAnsi" w:cstheme="minorHAnsi"/>
+          <w:color w:val="000000" w:themeColor="text1"/>
+        </w:rPr>
+      </w:pPr>
+    </w:p>
+    <w:p>
+      <w:pPr>
+        <w:rPr>
+          <w:rFonts w:asciiTheme="minorHAnsi" w:hAnsiTheme="minorHAnsi" w:cstheme="minorHAnsi"/>
+          <w:color w:val="000000" w:themeColor="text1"/>
+        </w:rPr>
+      </w:pPr>
+    </w:p>
+    <w:p>
+      <w:pPr>
+        <w:rPr>
+          <w:rFonts w:asciiTheme="minorHAnsi" w:hAnsiTheme="minorHAnsi" w:cstheme="minorHAnsi"/>
+          <w:color w:val="000000" w:themeColor="text1"/>
+        </w:rPr>
+      </w:pPr>
+    </w:p>
+    <w:p>
+      <w:pPr>
+        <w:rPr>
+          <w:rFonts w:asciiTheme="minorHAnsi" w:hAnsiTheme="minorHAnsi" w:cstheme="minorHAnsi"/>
+          <w:color w:val="000000" w:themeColor="text1"/>
+        </w:rPr>
+      </w:pPr>
+    </w:p>
+    <w:p>
+      <w:pPr>
+        <w:rPr>
+          <w:rFonts w:asciiTheme="minorHAnsi" w:hAnsiTheme="minorHAnsi" w:cstheme="minorHAnsi"/>
+          <w:b/>
+          <w:bCs/>
+          <w:color w:val="000000" w:themeColor="text1"/>
+          <w:sz w:val="20"/>
+          <w:szCs w:val="20"/>
+        </w:rPr>
+      </w:pPr>
+      <w:r>
+        <w:rPr>
+          <w:rFonts w:asciiTheme="minorHAnsi" w:hAnsiTheme="minorHAnsi" w:cstheme="minorHAnsi"/>
+          <w:b/>
+          <w:bCs/>
+          <w:color w:val="000000" w:themeColor="text1"/>
+          <w:sz w:val="20"/>
+          <w:szCs w:val="20"/>
+        </w:rPr>
+        <w:t>3. Find the interquartile range (IQR) for the 18 weightlifters</w:t>
+      </w:r>
+      <w:r>
+        <w:rPr>
+          <w:rFonts w:asciiTheme="minorHAnsi" w:hAnsiTheme="minorHAnsi" w:cstheme="minorHAnsi"/>
+          <w:b/>
+          <w:bCs/>
+          <w:color w:val="000000" w:themeColor="text1"/>
+          <w:sz w:val="20"/>
+          <w:szCs w:val="20"/>
+        </w:rPr>
+        <w:t xml:space="preserve">. </w:t>
+      </w:r>
+    </w:p>
+    <w:p>
+      <w:pPr>
+        <w:rPr>
+          <w:rFonts w:asciiTheme="minorHAnsi" w:hAnsiTheme="minorHAnsi" w:cstheme="minorHAnsi"/>
+          <w:color w:val="000000" w:themeColor="text1"/>
+        </w:rPr>
+      </w:pPr>
+    </w:p>
+    <w:p>
+      <w:pPr>
+        <w:rPr>
+          <w:rFonts w:asciiTheme="minorHAnsi" w:hAnsiTheme="minorHAnsi" w:cstheme="minorHAnsi"/>
+          <w:color w:val="000000" w:themeColor="text1"/>
+          <w:sz w:val="20"/>
+          <w:szCs w:val="20"/>
+        </w:rPr>
+      </w:pPr>
+    </w:p>
+    <w:p>
+      <w:pPr>
+        <w:rPr>
+          <w:rFonts w:asciiTheme="minorHAnsi" w:hAnsiTheme="minorHAnsi" w:cstheme="minorHAnsi"/>
+          <w:color w:val="000000" w:themeColor="text1"/>
         </w:rPr>
       </w:pPr>
     </w:p>
@@ -358,6 +487,7 @@
           <w:rFonts w:asciiTheme="minorHAnsi" w:hAnsiTheme="minorHAnsi" w:cstheme="minorHAnsi"/>
           <w:b/>
           <w:bCs/>
+          <w:color w:val="000000" w:themeColor="text1"/>
         </w:rPr>
       </w:pPr>
     </w:p>
@@ -370,6 +500,7 @@
           <w:rFonts w:asciiTheme="minorHAnsi" w:hAnsiTheme="minorHAnsi" w:cstheme="minorHAnsi"/>
           <w:b/>
           <w:bCs/>
+          <w:color w:val="000000" w:themeColor="text1"/>
         </w:rPr>
       </w:pPr>
     </w:p>
@@ -382,6 +513,7 @@
           <w:rFonts w:asciiTheme="minorHAnsi" w:hAnsiTheme="minorHAnsi" w:cstheme="minorHAnsi"/>
           <w:b/>
           <w:bCs/>
+          <w:color w:val="000000" w:themeColor="text1"/>
         </w:rPr>
       </w:pPr>
     </w:p>
@@ -394,6 +526,7 @@
           <w:rFonts w:asciiTheme="minorHAnsi" w:hAnsiTheme="minorHAnsi" w:cstheme="minorHAnsi"/>
           <w:b/>
           <w:bCs/>
+          <w:color w:val="000000" w:themeColor="text1"/>
         </w:rPr>
       </w:pPr>
     </w:p>
@@ -404,7 +537,7 @@
         <w:ind w:left="720"/>
         <w:rPr>
           <w:rFonts w:ascii="Monaco" w:hAnsi="Monaco"/>
-          <w:color w:val="000000"/>
+          <w:color w:val="000000" w:themeColor="text1"/>
           <w:sz w:val="18"/>
           <w:szCs w:val="18"/>
         </w:rPr>
@@ -414,24 +547,27 @@
           <w:rFonts w:asciiTheme="minorHAnsi" w:hAnsiTheme="minorHAnsi" w:cstheme="minorHAnsi"/>
           <w:b/>
           <w:bCs/>
-        </w:rPr>
-        <w:t>4</w:t>
-      </w:r>
-      <w:r>
-        <w:rPr>
-          <w:rFonts w:asciiTheme="minorHAnsi" w:hAnsiTheme="minorHAnsi" w:cstheme="minorHAnsi"/>
-          <w:b/>
-          <w:bCs/>
-        </w:rPr>
-        <w:t xml:space="preserve">. Based </w:t>
-      </w:r>
-      <w:r>
-        <w:rPr>
-          <w:rFonts w:asciiTheme="minorHAnsi" w:hAnsiTheme="minorHAnsi" w:cstheme="minorHAnsi"/>
-          <w:b/>
-          <w:bCs/>
-        </w:rPr>
-        <w:t xml:space="preserve">on the IQR and using the “1.5 IQR Rule” for outliers, are there any discernable outliers in this dataset? </w:t>
+          <w:color w:val="000000" w:themeColor="text1"/>
+        </w:rPr>
+        <w:t>4. Based on the IQR and using the “1.5 IQR Rule</w:t>
+      </w:r>
+      <w:r>
+        <w:rPr>
+          <w:rFonts w:asciiTheme="minorHAnsi" w:hAnsiTheme="minorHAnsi" w:cstheme="minorHAnsi"/>
+          <w:b/>
+          <w:bCs/>
+          <w:color w:val="000000" w:themeColor="text1"/>
+        </w:rPr>
+        <w:t>,</w:t>
+      </w:r>
+      <w:r>
+        <w:rPr>
+          <w:rFonts w:asciiTheme="minorHAnsi" w:hAnsiTheme="minorHAnsi" w:cstheme="minorHAnsi"/>
+          <w:b/>
+          <w:bCs/>
+          <w:color w:val="000000" w:themeColor="text1"/>
+        </w:rPr>
+        <w:t xml:space="preserve">” are there any discernable outliers in this dataset? </w:t>
       </w:r>
     </w:p>
     <w:p>
@@ -441,13 +577,15 @@
         </w:tabs>
         <w:rPr>
           <w:rFonts w:asciiTheme="minorHAnsi" w:hAnsiTheme="minorHAnsi" w:cstheme="minorHAnsi"/>
-          <w:sz w:val="20"/>
-          <w:szCs w:val="20"/>
-        </w:rPr>
-      </w:pPr>
-      <w:r>
-        <w:rPr>
-          <w:rFonts w:asciiTheme="minorHAnsi" w:hAnsiTheme="minorHAnsi" w:cstheme="minorHAnsi"/>
+          <w:color w:val="000000" w:themeColor="text1"/>
+          <w:sz w:val="20"/>
+          <w:szCs w:val="20"/>
+        </w:rPr>
+      </w:pPr>
+      <w:r>
+        <w:rPr>
+          <w:rFonts w:asciiTheme="minorHAnsi" w:hAnsiTheme="minorHAnsi" w:cstheme="minorHAnsi"/>
+          <w:color w:val="000000" w:themeColor="text1"/>
           <w:sz w:val="20"/>
           <w:szCs w:val="20"/>
         </w:rPr>
@@ -461,6 +599,7 @@
         </w:tabs>
         <w:rPr>
           <w:rFonts w:asciiTheme="minorHAnsi" w:hAnsiTheme="minorHAnsi" w:cstheme="minorHAnsi"/>
+          <w:color w:val="000000" w:themeColor="text1"/>
           <w:sz w:val="20"/>
           <w:szCs w:val="20"/>
         </w:rPr>
@@ -473,6 +612,7 @@
         </w:tabs>
         <w:rPr>
           <w:rFonts w:asciiTheme="minorHAnsi" w:hAnsiTheme="minorHAnsi" w:cstheme="minorHAnsi"/>
+          <w:color w:val="000000" w:themeColor="text1"/>
           <w:sz w:val="20"/>
           <w:szCs w:val="20"/>
         </w:rPr>
@@ -485,170 +625,122 @@
         </w:tabs>
         <w:rPr>
           <w:rFonts w:asciiTheme="minorHAnsi" w:hAnsiTheme="minorHAnsi" w:cstheme="minorHAnsi"/>
-          <w:sz w:val="20"/>
-          <w:szCs w:val="20"/>
-        </w:rPr>
-      </w:pPr>
-    </w:p>
-    <w:p>
-      <w:pPr>
-        <w:pStyle w:val="ListParagraph"/>
-        <w:rPr>
-          <w:rFonts w:asciiTheme="minorHAnsi" w:hAnsiTheme="minorHAnsi" w:cstheme="minorHAnsi"/>
-          <w:b/>
-          <w:bCs/>
-          <w:sz w:val="20"/>
-          <w:szCs w:val="20"/>
-        </w:rPr>
-      </w:pPr>
-    </w:p>
-    <w:p>
-      <w:pPr>
-        <w:pStyle w:val="ListParagraph"/>
-        <w:rPr>
-          <w:rFonts w:asciiTheme="minorHAnsi" w:hAnsiTheme="minorHAnsi" w:cstheme="minorHAnsi"/>
-          <w:b/>
-          <w:bCs/>
-          <w:sz w:val="20"/>
-          <w:szCs w:val="20"/>
-        </w:rPr>
-      </w:pPr>
-    </w:p>
-    <w:p>
-      <w:pPr>
-        <w:pStyle w:val="ListParagraph"/>
-        <w:rPr>
-          <w:rFonts w:asciiTheme="minorHAnsi" w:hAnsiTheme="minorHAnsi" w:cstheme="minorHAnsi"/>
-          <w:b/>
-          <w:bCs/>
-          <w:sz w:val="20"/>
-          <w:szCs w:val="20"/>
-        </w:rPr>
-      </w:pPr>
-    </w:p>
-    <w:p>
-      <w:pPr>
-        <w:pStyle w:val="ListParagraph"/>
-        <w:rPr>
-          <w:rFonts w:asciiTheme="minorHAnsi" w:hAnsiTheme="minorHAnsi" w:cstheme="minorHAnsi"/>
-          <w:b/>
-          <w:bCs/>
-          <w:sz w:val="20"/>
-          <w:szCs w:val="20"/>
-        </w:rPr>
-      </w:pPr>
-    </w:p>
-    <w:p>
-      <w:pPr>
-        <w:pStyle w:val="ListParagraph"/>
-        <w:rPr>
-          <w:rFonts w:asciiTheme="minorHAnsi" w:hAnsiTheme="minorHAnsi" w:cstheme="minorHAnsi"/>
-          <w:b/>
-          <w:bCs/>
-          <w:sz w:val="20"/>
-          <w:szCs w:val="20"/>
-        </w:rPr>
-      </w:pPr>
-      <w:r>
-        <w:rPr>
-          <w:rFonts w:asciiTheme="minorHAnsi" w:hAnsiTheme="minorHAnsi" w:cstheme="minorHAnsi"/>
-          <w:b/>
-          <w:bCs/>
-          <w:sz w:val="20"/>
-          <w:szCs w:val="20"/>
-        </w:rPr>
-        <w:t>5</w:t>
-      </w:r>
-      <w:r>
-        <w:rPr>
-          <w:rFonts w:asciiTheme="minorHAnsi" w:hAnsiTheme="minorHAnsi" w:cstheme="minorHAnsi"/>
-          <w:b/>
-          <w:bCs/>
-          <w:sz w:val="20"/>
-          <w:szCs w:val="20"/>
-        </w:rPr>
-        <w:t xml:space="preserve">. </w:t>
-      </w:r>
-      <w:r>
-        <w:rPr>
-          <w:rFonts w:asciiTheme="minorHAnsi" w:hAnsiTheme="minorHAnsi" w:cstheme="minorHAnsi"/>
-          <w:b/>
-          <w:bCs/>
-          <w:sz w:val="20"/>
-          <w:szCs w:val="20"/>
-        </w:rPr>
-        <w:t>The standard deviation of this dataset is 0.0873. Using this, c</w:t>
-      </w:r>
-      <w:r>
-        <w:rPr>
-          <w:rFonts w:asciiTheme="minorHAnsi" w:hAnsiTheme="minorHAnsi" w:cstheme="minorHAnsi"/>
-          <w:b/>
-          <w:bCs/>
-          <w:sz w:val="20"/>
-          <w:szCs w:val="20"/>
-        </w:rPr>
-        <w:t xml:space="preserve">reate a 95% confidence interval for the mean ratio between </w:t>
-      </w:r>
-      <w:r>
-        <w:rPr>
-          <w:rFonts w:asciiTheme="minorHAnsi" w:hAnsiTheme="minorHAnsi" w:cstheme="minorHAnsi"/>
-          <w:b/>
-          <w:bCs/>
-          <w:sz w:val="20"/>
-          <w:szCs w:val="20"/>
-        </w:rPr>
-        <w:t xml:space="preserve">flat </w:t>
-      </w:r>
-      <w:r>
-        <w:rPr>
-          <w:rFonts w:asciiTheme="minorHAnsi" w:hAnsiTheme="minorHAnsi" w:cstheme="minorHAnsi"/>
-          <w:b/>
-          <w:bCs/>
-          <w:sz w:val="20"/>
-          <w:szCs w:val="20"/>
-        </w:rPr>
-        <w:t xml:space="preserve">dumbbell press and </w:t>
-      </w:r>
-      <w:r>
-        <w:rPr>
-          <w:rFonts w:asciiTheme="minorHAnsi" w:hAnsiTheme="minorHAnsi" w:cstheme="minorHAnsi"/>
-          <w:b/>
-          <w:bCs/>
-          <w:sz w:val="20"/>
-          <w:szCs w:val="20"/>
-        </w:rPr>
-        <w:t xml:space="preserve">barbell </w:t>
-      </w:r>
-      <w:r>
-        <w:rPr>
-          <w:rFonts w:asciiTheme="minorHAnsi" w:hAnsiTheme="minorHAnsi" w:cstheme="minorHAnsi"/>
-          <w:b/>
-          <w:bCs/>
-          <w:sz w:val="20"/>
-          <w:szCs w:val="20"/>
-        </w:rPr>
-        <w:t xml:space="preserve">bench press and interpret it. </w:t>
-      </w:r>
-    </w:p>
-    <w:p>
-      <w:pPr>
-        <w:pStyle w:val="ListParagraph"/>
-        <w:rPr>
-          <w:rFonts w:asciiTheme="minorHAnsi" w:hAnsiTheme="minorHAnsi" w:cstheme="minorHAnsi"/>
-          <w:b/>
-          <w:bCs/>
-          <w:sz w:val="20"/>
-          <w:szCs w:val="20"/>
-        </w:rPr>
-      </w:pPr>
-    </w:p>
-    <w:p>
-      <w:pPr>
-        <w:pStyle w:val="ListParagraph"/>
-        <w:rPr>
-          <w:rFonts w:asciiTheme="minorHAnsi" w:hAnsiTheme="minorHAnsi" w:cstheme="minorHAnsi"/>
-          <w:b/>
-          <w:bCs/>
+          <w:color w:val="000000" w:themeColor="text1"/>
+          <w:sz w:val="20"/>
+          <w:szCs w:val="20"/>
+        </w:rPr>
+      </w:pPr>
+    </w:p>
+    <w:p>
+      <w:pPr>
+        <w:pStyle w:val="ListParagraph"/>
+        <w:rPr>
+          <w:rFonts w:asciiTheme="minorHAnsi" w:hAnsiTheme="minorHAnsi" w:cstheme="minorHAnsi"/>
+          <w:b/>
+          <w:bCs/>
+          <w:color w:val="000000" w:themeColor="text1"/>
+          <w:sz w:val="20"/>
+          <w:szCs w:val="20"/>
+        </w:rPr>
+      </w:pPr>
+    </w:p>
+    <w:p>
+      <w:pPr>
+        <w:pStyle w:val="ListParagraph"/>
+        <w:rPr>
+          <w:rFonts w:asciiTheme="minorHAnsi" w:hAnsiTheme="minorHAnsi" w:cstheme="minorHAnsi"/>
+          <w:b/>
+          <w:bCs/>
+          <w:color w:val="000000" w:themeColor="text1"/>
+          <w:sz w:val="20"/>
+          <w:szCs w:val="20"/>
+        </w:rPr>
+      </w:pPr>
+    </w:p>
+    <w:p>
+      <w:pPr>
+        <w:pStyle w:val="ListParagraph"/>
+        <w:rPr>
+          <w:rFonts w:asciiTheme="minorHAnsi" w:hAnsiTheme="minorHAnsi" w:cstheme="minorHAnsi"/>
+          <w:b/>
+          <w:bCs/>
+          <w:color w:val="000000" w:themeColor="text1"/>
+          <w:sz w:val="20"/>
+          <w:szCs w:val="20"/>
+        </w:rPr>
+      </w:pPr>
+    </w:p>
+    <w:p>
+      <w:pPr>
+        <w:pStyle w:val="ListParagraph"/>
+        <w:rPr>
+          <w:rFonts w:asciiTheme="minorHAnsi" w:hAnsiTheme="minorHAnsi" w:cstheme="minorHAnsi"/>
+          <w:b/>
+          <w:bCs/>
+          <w:color w:val="000000" w:themeColor="text1"/>
+          <w:sz w:val="20"/>
+          <w:szCs w:val="20"/>
+        </w:rPr>
+      </w:pPr>
+    </w:p>
+    <w:p>
+      <w:pPr>
+        <w:pStyle w:val="ListParagraph"/>
+        <w:rPr>
+          <w:rFonts w:asciiTheme="minorHAnsi" w:hAnsiTheme="minorHAnsi" w:cstheme="minorHAnsi"/>
+          <w:b/>
+          <w:bCs/>
+          <w:color w:val="000000" w:themeColor="text1"/>
+          <w:sz w:val="20"/>
+          <w:szCs w:val="20"/>
+        </w:rPr>
+      </w:pPr>
+      <w:r>
+        <w:rPr>
+          <w:rFonts w:asciiTheme="minorHAnsi" w:hAnsiTheme="minorHAnsi" w:cstheme="minorHAnsi"/>
+          <w:b/>
+          <w:bCs/>
+          <w:color w:val="000000" w:themeColor="text1"/>
+          <w:sz w:val="20"/>
+          <w:szCs w:val="20"/>
+        </w:rPr>
+        <w:t xml:space="preserve">5. The standard deviation of this dataset is 0.0873. Using this, create a 95% confidence interval for the mean ratio between flat dumbbell press and barbell bench press and interpret it. </w:t>
+      </w:r>
+    </w:p>
+    <w:p>
+      <w:pPr>
+        <w:pStyle w:val="ListParagraph"/>
+        <w:rPr>
+          <w:rFonts w:asciiTheme="minorHAnsi" w:hAnsiTheme="minorHAnsi" w:cstheme="minorHAnsi"/>
+          <w:b/>
+          <w:bCs/>
+          <w:color w:val="000000" w:themeColor="text1"/>
+          <w:sz w:val="20"/>
+          <w:szCs w:val="20"/>
+        </w:rPr>
+      </w:pPr>
+    </w:p>
+    <w:p>
+      <w:pPr>
+        <w:pStyle w:val="ListParagraph"/>
+        <w:rPr>
+          <w:rFonts w:asciiTheme="minorHAnsi" w:hAnsiTheme="minorHAnsi" w:cstheme="minorHAnsi"/>
+          <w:b/>
+          <w:bCs/>
+          <w:color w:val="000000" w:themeColor="text1"/>
+          <w:sz w:val="20"/>
+          <w:szCs w:val="20"/>
+        </w:rPr>
+      </w:pPr>
+    </w:p>
+    <w:p>
+      <w:pPr>
+        <w:pStyle w:val="ListParagraph"/>
+        <w:rPr>
+          <w:rFonts w:asciiTheme="minorHAnsi" w:hAnsiTheme="minorHAnsi" w:cstheme="minorHAnsi"/>
+          <w:b/>
+          <w:bCs/>
+          <w:color w:val="000000" w:themeColor="text1"/>
           <w:sz w:val="20"/>
           <w:szCs w:val="20"/>
         </w:rPr>
@@ -659,102 +751,45 @@
         <w:ind w:left="1440"/>
         <w:rPr>
           <w:rFonts w:asciiTheme="minorHAnsi" w:hAnsiTheme="minorHAnsi" w:cstheme="minorHAnsi"/>
-          <w:color w:val="FF0000"/>
-          <w:sz w:val="20"/>
-          <w:szCs w:val="20"/>
-        </w:rPr>
-      </w:pPr>
-    </w:p>
-    <w:p>
-      <w:pPr>
-        <w:pStyle w:val="ListParagraph"/>
-        <w:rPr>
-          <w:rFonts w:asciiTheme="minorHAnsi" w:hAnsiTheme="minorHAnsi" w:cstheme="minorHAnsi"/>
-          <w:b/>
-          <w:bCs/>
-          <w:sz w:val="20"/>
-          <w:szCs w:val="20"/>
-        </w:rPr>
-      </w:pPr>
-      <w:r>
-        <w:rPr>
-          <w:rFonts w:asciiTheme="minorHAnsi" w:hAnsiTheme="minorHAnsi" w:cstheme="minorHAnsi"/>
-          <w:b/>
-          <w:bCs/>
+          <w:color w:val="000000" w:themeColor="text1"/>
+          <w:sz w:val="20"/>
+          <w:szCs w:val="20"/>
+        </w:rPr>
+      </w:pPr>
+    </w:p>
+    <w:p>
+      <w:pPr>
+        <w:pStyle w:val="ListParagraph"/>
+        <w:rPr>
+          <w:rFonts w:asciiTheme="minorHAnsi" w:hAnsiTheme="minorHAnsi" w:cstheme="minorHAnsi"/>
+          <w:b/>
+          <w:bCs/>
+          <w:color w:val="000000" w:themeColor="text1"/>
+          <w:sz w:val="20"/>
+          <w:szCs w:val="20"/>
+        </w:rPr>
+      </w:pPr>
+      <w:r>
+        <w:rPr>
+          <w:rFonts w:asciiTheme="minorHAnsi" w:hAnsiTheme="minorHAnsi" w:cstheme="minorHAnsi"/>
+          <w:b/>
+          <w:bCs/>
+          <w:color w:val="000000" w:themeColor="text1"/>
           <w:sz w:val="20"/>
           <w:szCs w:val="20"/>
         </w:rPr>
         <w:lastRenderedPageBreak/>
-        <w:t xml:space="preserve">5. </w:t>
-      </w:r>
-      <w:r>
-        <w:rPr>
-          <w:rFonts w:asciiTheme="minorHAnsi" w:hAnsiTheme="minorHAnsi" w:cstheme="minorHAnsi"/>
-          <w:b/>
-          <w:bCs/>
-          <w:sz w:val="20"/>
-          <w:szCs w:val="20"/>
-        </w:rPr>
-        <w:t xml:space="preserve">The standard deviation of this dataset is 0.0873. </w:t>
-      </w:r>
-      <w:r>
-        <w:rPr>
-          <w:rFonts w:asciiTheme="minorHAnsi" w:hAnsiTheme="minorHAnsi" w:cstheme="minorHAnsi"/>
-          <w:b/>
-          <w:bCs/>
-          <w:sz w:val="20"/>
-          <w:szCs w:val="20"/>
-        </w:rPr>
-        <w:t>Create a 99% confidence interval for the mean ratio between</w:t>
-      </w:r>
-      <w:r>
-        <w:rPr>
-          <w:rFonts w:asciiTheme="minorHAnsi" w:hAnsiTheme="minorHAnsi" w:cstheme="minorHAnsi"/>
-          <w:b/>
-          <w:bCs/>
-          <w:sz w:val="20"/>
-          <w:szCs w:val="20"/>
-        </w:rPr>
-        <w:t xml:space="preserve"> flat</w:t>
-      </w:r>
-      <w:r>
-        <w:rPr>
-          <w:rFonts w:asciiTheme="minorHAnsi" w:hAnsiTheme="minorHAnsi" w:cstheme="minorHAnsi"/>
-          <w:b/>
-          <w:bCs/>
-          <w:sz w:val="20"/>
-          <w:szCs w:val="20"/>
-        </w:rPr>
-        <w:t xml:space="preserve"> dumbbell press and </w:t>
-      </w:r>
-      <w:r>
-        <w:rPr>
-          <w:rFonts w:asciiTheme="minorHAnsi" w:hAnsiTheme="minorHAnsi" w:cstheme="minorHAnsi"/>
-          <w:b/>
-          <w:bCs/>
-          <w:sz w:val="20"/>
-          <w:szCs w:val="20"/>
-        </w:rPr>
-        <w:t xml:space="preserve">barbell </w:t>
-      </w:r>
-      <w:r>
-        <w:rPr>
-          <w:rFonts w:asciiTheme="minorHAnsi" w:hAnsiTheme="minorHAnsi" w:cstheme="minorHAnsi"/>
-          <w:b/>
-          <w:bCs/>
-          <w:sz w:val="20"/>
-          <w:szCs w:val="20"/>
-        </w:rPr>
-        <w:t xml:space="preserve">bench press and interpret it. </w:t>
-      </w:r>
-    </w:p>
-    <w:p>
-      <w:pPr>
-        <w:pStyle w:val="ListParagraph"/>
-        <w:rPr>
-          <w:rFonts w:asciiTheme="minorHAnsi" w:hAnsiTheme="minorHAnsi" w:cstheme="minorHAnsi"/>
-          <w:b/>
-          <w:bCs/>
+        <w:t xml:space="preserve">5. The standard deviation of this dataset is 0.0873. Create a 99% confidence interval for the mean ratio between flat dumbbell press and barbell bench press and interpret it. </w:t>
+      </w:r>
+    </w:p>
+    <w:p>
+      <w:pPr>
+        <w:pStyle w:val="ListParagraph"/>
+        <w:rPr>
+          <w:rFonts w:asciiTheme="minorHAnsi" w:hAnsiTheme="minorHAnsi" w:cstheme="minorHAnsi"/>
+          <w:b/>
+          <w:bCs/>
+          <w:color w:val="000000" w:themeColor="text1"/>
           <w:sz w:val="20"/>
           <w:szCs w:val="20"/>
         </w:rPr>
@@ -767,7 +802,7 @@
         <w:ind w:left="720"/>
         <w:rPr>
           <w:rFonts w:ascii="Monaco" w:hAnsi="Monaco"/>
-          <w:color w:val="FF0000"/>
+          <w:color w:val="000000" w:themeColor="text1"/>
           <w:sz w:val="18"/>
           <w:szCs w:val="18"/>
         </w:rPr>
@@ -775,247 +810,115 @@
     </w:p>
     <w:p>
       <w:pPr>
-        <w:pStyle w:val="HTMLPreformatted"/>
-        <w:shd w:val="clear" w:color="auto" w:fill="FFFFFF"/>
-        <w:ind w:left="720"/>
-        <w:rPr>
-          <w:rFonts w:ascii="Monaco" w:hAnsi="Monaco"/>
-          <w:color w:val="FF0000"/>
-          <w:sz w:val="18"/>
-          <w:szCs w:val="18"/>
-        </w:rPr>
-      </w:pPr>
-    </w:p>
-    <w:p>
-      <w:pPr>
-        <w:pStyle w:val="HTMLPreformatted"/>
-        <w:shd w:val="clear" w:color="auto" w:fill="FFFFFF"/>
-        <w:ind w:left="720"/>
-        <w:rPr>
-          <w:rFonts w:ascii="Monaco" w:hAnsi="Monaco"/>
-          <w:color w:val="FF0000"/>
-          <w:sz w:val="18"/>
-          <w:szCs w:val="18"/>
-        </w:rPr>
-      </w:pPr>
-    </w:p>
-    <w:p>
-      <w:pPr>
-        <w:pStyle w:val="HTMLPreformatted"/>
-        <w:shd w:val="clear" w:color="auto" w:fill="FFFFFF"/>
-        <w:ind w:left="720"/>
-        <w:rPr>
-          <w:rFonts w:ascii="Monaco" w:hAnsi="Monaco"/>
-          <w:color w:val="FF0000"/>
-          <w:sz w:val="18"/>
-          <w:szCs w:val="18"/>
-        </w:rPr>
-      </w:pPr>
-    </w:p>
-    <w:p>
-      <w:pPr>
-        <w:pStyle w:val="HTMLPreformatted"/>
-        <w:shd w:val="clear" w:color="auto" w:fill="FFFFFF"/>
-        <w:ind w:left="720"/>
-        <w:rPr>
-          <w:rFonts w:ascii="Monaco" w:hAnsi="Monaco"/>
-          <w:color w:val="FF0000"/>
-          <w:sz w:val="18"/>
-          <w:szCs w:val="18"/>
-        </w:rPr>
-      </w:pPr>
-    </w:p>
-    <w:p>
-      <w:pPr>
-        <w:pStyle w:val="HTMLPreformatted"/>
-        <w:shd w:val="clear" w:color="auto" w:fill="FFFFFF"/>
-        <w:ind w:left="720"/>
-        <w:rPr>
-          <w:rFonts w:ascii="Monaco" w:hAnsi="Monaco"/>
-          <w:color w:val="FF0000"/>
-          <w:sz w:val="18"/>
-          <w:szCs w:val="18"/>
-        </w:rPr>
-      </w:pPr>
-    </w:p>
-    <w:p>
-      <w:pPr>
-        <w:pStyle w:val="HTMLPreformatted"/>
-        <w:shd w:val="clear" w:color="auto" w:fill="FFFFFF"/>
-        <w:ind w:left="720"/>
-        <w:rPr>
-          <w:rFonts w:ascii="Monaco" w:hAnsi="Monaco"/>
-          <w:color w:val="FF0000"/>
-          <w:sz w:val="18"/>
-          <w:szCs w:val="18"/>
-        </w:rPr>
-      </w:pPr>
-    </w:p>
-    <w:p>
-      <w:pPr>
-        <w:pStyle w:val="HTMLPreformatted"/>
-        <w:shd w:val="clear" w:color="auto" w:fill="FFFFFF"/>
-        <w:ind w:left="720"/>
-        <w:rPr>
-          <w:rFonts w:ascii="Monaco" w:hAnsi="Monaco"/>
-          <w:color w:val="FF0000"/>
-          <w:sz w:val="18"/>
-          <w:szCs w:val="18"/>
-        </w:rPr>
-      </w:pPr>
-    </w:p>
-    <w:p>
-      <w:pPr>
-        <w:pStyle w:val="HTMLPreformatted"/>
-        <w:shd w:val="clear" w:color="auto" w:fill="FFFFFF"/>
-        <w:ind w:left="720"/>
-        <w:rPr>
-          <w:rFonts w:ascii="Monaco" w:hAnsi="Monaco"/>
-          <w:color w:val="000000"/>
-          <w:sz w:val="18"/>
-          <w:szCs w:val="18"/>
-        </w:rPr>
-      </w:pPr>
-      <w:r>
-        <w:rPr>
-          <w:rFonts w:asciiTheme="minorHAnsi" w:hAnsiTheme="minorHAnsi" w:cstheme="minorHAnsi"/>
-          <w:b/>
-          <w:bCs/>
-        </w:rPr>
-        <w:t xml:space="preserve">6. Based </w:t>
-      </w:r>
-      <w:r>
-        <w:rPr>
-          <w:rFonts w:asciiTheme="minorHAnsi" w:hAnsiTheme="minorHAnsi" w:cstheme="minorHAnsi"/>
-          <w:b/>
-          <w:bCs/>
-        </w:rPr>
-        <w:t xml:space="preserve">on the IQR and using the “1.5 IQR Rule” for outliers, are there any discernable outliers in this dataset? </w:t>
-      </w:r>
-    </w:p>
-    <w:p>
-      <w:pPr>
-        <w:tabs>
-          <w:tab w:val="left" w:pos="7229"/>
-        </w:tabs>
-        <w:rPr>
-          <w:rFonts w:asciiTheme="minorHAnsi" w:hAnsiTheme="minorHAnsi" w:cstheme="minorHAnsi"/>
-          <w:sz w:val="20"/>
-          <w:szCs w:val="20"/>
-        </w:rPr>
-      </w:pPr>
-      <w:r>
-        <w:rPr>
-          <w:rFonts w:asciiTheme="minorHAnsi" w:hAnsiTheme="minorHAnsi" w:cstheme="minorHAnsi"/>
-          <w:sz w:val="20"/>
-          <w:szCs w:val="20"/>
-        </w:rPr>
-        <w:t xml:space="preserve">      </w:t>
-      </w:r>
-    </w:p>
-    <w:p>
-      <w:pPr>
-        <w:pStyle w:val="ListParagraph"/>
-        <w:rPr>
-          <w:rFonts w:asciiTheme="minorHAnsi" w:hAnsiTheme="minorHAnsi" w:cstheme="minorHAnsi"/>
-          <w:b/>
-          <w:bCs/>
-          <w:sz w:val="20"/>
-          <w:szCs w:val="20"/>
-        </w:rPr>
-      </w:pPr>
-    </w:p>
-    <w:p>
-      <w:pPr>
-        <w:pStyle w:val="ListParagraph"/>
-        <w:rPr>
-          <w:rFonts w:asciiTheme="minorHAnsi" w:hAnsiTheme="minorHAnsi" w:cstheme="minorHAnsi"/>
-          <w:b/>
-          <w:bCs/>
-          <w:sz w:val="20"/>
-          <w:szCs w:val="20"/>
-        </w:rPr>
-      </w:pPr>
-    </w:p>
-    <w:p>
-      <w:pPr>
-        <w:pStyle w:val="ListParagraph"/>
-        <w:rPr>
-          <w:rFonts w:asciiTheme="minorHAnsi" w:hAnsiTheme="minorHAnsi" w:cstheme="minorHAnsi"/>
-          <w:b/>
-          <w:bCs/>
-          <w:sz w:val="20"/>
-          <w:szCs w:val="20"/>
-        </w:rPr>
-      </w:pPr>
-    </w:p>
-    <w:p>
-      <w:pPr>
-        <w:pStyle w:val="ListParagraph"/>
-        <w:rPr>
-          <w:rFonts w:asciiTheme="minorHAnsi" w:hAnsiTheme="minorHAnsi" w:cstheme="minorHAnsi"/>
-          <w:b/>
-          <w:bCs/>
-          <w:sz w:val="20"/>
-          <w:szCs w:val="20"/>
-        </w:rPr>
-      </w:pPr>
-    </w:p>
-    <w:p>
-      <w:pPr>
-        <w:pStyle w:val="ListParagraph"/>
-        <w:rPr>
-          <w:rFonts w:asciiTheme="minorHAnsi" w:hAnsiTheme="minorHAnsi" w:cstheme="minorHAnsi"/>
-          <w:b/>
-          <w:bCs/>
-          <w:sz w:val="20"/>
-          <w:szCs w:val="20"/>
-        </w:rPr>
-      </w:pPr>
-    </w:p>
-    <w:p>
-      <w:pPr>
-        <w:pStyle w:val="ListParagraph"/>
-        <w:rPr>
-          <w:rFonts w:asciiTheme="minorHAnsi" w:hAnsiTheme="minorHAnsi" w:cstheme="minorHAnsi"/>
-          <w:b/>
-          <w:bCs/>
-          <w:sz w:val="20"/>
-          <w:szCs w:val="20"/>
-        </w:rPr>
-      </w:pPr>
-    </w:p>
-    <w:p>
-      <w:pPr>
-        <w:pStyle w:val="ListParagraph"/>
-        <w:rPr>
-          <w:rFonts w:asciiTheme="minorHAnsi" w:hAnsiTheme="minorHAnsi" w:cstheme="minorHAnsi"/>
-          <w:b/>
-          <w:bCs/>
-          <w:sz w:val="20"/>
-          <w:szCs w:val="20"/>
-        </w:rPr>
-      </w:pPr>
-    </w:p>
-    <w:p>
-      <w:pPr>
-        <w:pStyle w:val="ListParagraph"/>
-        <w:rPr>
-          <w:rFonts w:asciiTheme="minorHAnsi" w:hAnsiTheme="minorHAnsi" w:cstheme="minorHAnsi"/>
-          <w:b/>
-          <w:bCs/>
-          <w:sz w:val="20"/>
-          <w:szCs w:val="20"/>
-        </w:rPr>
-      </w:pPr>
-    </w:p>
-    <w:p>
-      <w:pPr>
-        <w:pStyle w:val="ListParagraph"/>
-        <w:rPr>
-          <w:rFonts w:asciiTheme="minorHAnsi" w:hAnsiTheme="minorHAnsi" w:cstheme="minorHAnsi"/>
-          <w:b/>
-          <w:bCs/>
+        <w:rPr>
+          <w:rFonts w:asciiTheme="minorHAnsi" w:hAnsiTheme="minorHAnsi" w:cstheme="minorHAnsi"/>
+          <w:b/>
+          <w:bCs/>
+          <w:color w:val="000000" w:themeColor="text1"/>
+          <w:sz w:val="20"/>
+          <w:szCs w:val="20"/>
+        </w:rPr>
+      </w:pPr>
+    </w:p>
+    <w:p>
+      <w:pPr>
+        <w:pStyle w:val="ListParagraph"/>
+        <w:rPr>
+          <w:rFonts w:asciiTheme="minorHAnsi" w:hAnsiTheme="minorHAnsi" w:cstheme="minorHAnsi"/>
+          <w:b/>
+          <w:bCs/>
+          <w:color w:val="000000" w:themeColor="text1"/>
+          <w:sz w:val="20"/>
+          <w:szCs w:val="20"/>
+        </w:rPr>
+      </w:pPr>
+    </w:p>
+    <w:p>
+      <w:pPr>
+        <w:pStyle w:val="ListParagraph"/>
+        <w:rPr>
+          <w:rFonts w:asciiTheme="minorHAnsi" w:hAnsiTheme="minorHAnsi" w:cstheme="minorHAnsi"/>
+          <w:b/>
+          <w:bCs/>
+          <w:color w:val="000000" w:themeColor="text1"/>
+          <w:sz w:val="20"/>
+          <w:szCs w:val="20"/>
+        </w:rPr>
+      </w:pPr>
+    </w:p>
+    <w:p>
+      <w:pPr>
+        <w:pStyle w:val="ListParagraph"/>
+        <w:rPr>
+          <w:rFonts w:asciiTheme="minorHAnsi" w:hAnsiTheme="minorHAnsi" w:cstheme="minorHAnsi"/>
+          <w:b/>
+          <w:bCs/>
+          <w:color w:val="000000" w:themeColor="text1"/>
+          <w:sz w:val="20"/>
+          <w:szCs w:val="20"/>
+        </w:rPr>
+      </w:pPr>
+    </w:p>
+    <w:p>
+      <w:pPr>
+        <w:pStyle w:val="ListParagraph"/>
+        <w:rPr>
+          <w:rFonts w:asciiTheme="minorHAnsi" w:hAnsiTheme="minorHAnsi" w:cstheme="minorHAnsi"/>
+          <w:b/>
+          <w:bCs/>
+          <w:color w:val="000000" w:themeColor="text1"/>
+          <w:sz w:val="20"/>
+          <w:szCs w:val="20"/>
+        </w:rPr>
+      </w:pPr>
+    </w:p>
+    <w:p>
+      <w:pPr>
+        <w:pStyle w:val="ListParagraph"/>
+        <w:rPr>
+          <w:rFonts w:asciiTheme="minorHAnsi" w:hAnsiTheme="minorHAnsi" w:cstheme="minorHAnsi"/>
+          <w:b/>
+          <w:bCs/>
+          <w:color w:val="000000" w:themeColor="text1"/>
+          <w:sz w:val="20"/>
+          <w:szCs w:val="20"/>
+        </w:rPr>
+      </w:pPr>
+    </w:p>
+    <w:p>
+      <w:pPr>
+        <w:pStyle w:val="ListParagraph"/>
+        <w:rPr>
+          <w:rFonts w:asciiTheme="minorHAnsi" w:hAnsiTheme="minorHAnsi" w:cstheme="minorHAnsi"/>
+          <w:b/>
+          <w:bCs/>
+          <w:color w:val="000000" w:themeColor="text1"/>
+          <w:sz w:val="20"/>
+          <w:szCs w:val="20"/>
+        </w:rPr>
+      </w:pPr>
+    </w:p>
+    <w:p>
+      <w:pPr>
+        <w:pStyle w:val="ListParagraph"/>
+        <w:rPr>
+          <w:rFonts w:asciiTheme="minorHAnsi" w:hAnsiTheme="minorHAnsi" w:cstheme="minorHAnsi"/>
+          <w:b/>
+          <w:bCs/>
+          <w:color w:val="000000" w:themeColor="text1"/>
+          <w:sz w:val="20"/>
+          <w:szCs w:val="20"/>
+        </w:rPr>
+      </w:pPr>
+    </w:p>
+    <w:p>
+      <w:pPr>
+        <w:pStyle w:val="ListParagraph"/>
+        <w:rPr>
+          <w:rFonts w:asciiTheme="minorHAnsi" w:hAnsiTheme="minorHAnsi" w:cstheme="minorHAnsi"/>
+          <w:b/>
+          <w:bCs/>
+          <w:color w:val="000000" w:themeColor="text1"/>
           <w:sz w:val="20"/>
           <w:szCs w:val="20"/>
         </w:rPr>
@@ -1026,6 +929,7 @@
           <w:b/>
           <w:bCs/>
           <w:noProof/>
+          <w:color w:val="000000" w:themeColor="text1"/>
         </w:rPr>
         <w:drawing>
           <wp:anchor distT="0" distB="0" distL="114300" distR="114300" simplePos="0" relativeHeight="251660288" behindDoc="0" locked="0" layoutInCell="1" allowOverlap="1" wp14:anchorId="239AC027" wp14:editId="02CA6FB0">
@@ -1088,50 +992,33 @@
           <w:rFonts w:asciiTheme="minorHAnsi" w:hAnsiTheme="minorHAnsi" w:cstheme="minorHAnsi"/>
           <w:b/>
           <w:bCs/>
-          <w:sz w:val="20"/>
-          <w:szCs w:val="20"/>
-        </w:rPr>
-        <w:t xml:space="preserve">7. </w:t>
-      </w:r>
-      <w:r>
-        <w:rPr>
-          <w:rFonts w:asciiTheme="minorHAnsi" w:hAnsiTheme="minorHAnsi" w:cstheme="minorHAnsi"/>
-          <w:b/>
-          <w:bCs/>
-          <w:sz w:val="20"/>
-          <w:szCs w:val="20"/>
-        </w:rPr>
-        <w:t xml:space="preserve">The graph to the right shows a histogram of the data. </w:t>
-      </w:r>
-      <w:r>
-        <w:rPr>
-          <w:rFonts w:asciiTheme="minorHAnsi" w:hAnsiTheme="minorHAnsi" w:cstheme="minorHAnsi"/>
-          <w:b/>
-          <w:bCs/>
-          <w:sz w:val="20"/>
-          <w:szCs w:val="20"/>
-        </w:rPr>
-        <w:t>Approximately what percentage of the weightlifters observed have a ratio of 0.</w:t>
-      </w:r>
-      <w:r>
-        <w:rPr>
-          <w:rFonts w:asciiTheme="minorHAnsi" w:hAnsiTheme="minorHAnsi" w:cstheme="minorHAnsi"/>
-          <w:b/>
-          <w:bCs/>
-          <w:sz w:val="20"/>
-          <w:szCs w:val="20"/>
-        </w:rPr>
-        <w:t xml:space="preserve">7 </w:t>
-      </w:r>
-      <w:r>
-        <w:rPr>
-          <w:rFonts w:asciiTheme="minorHAnsi" w:hAnsiTheme="minorHAnsi" w:cstheme="minorHAnsi"/>
-          <w:b/>
-          <w:bCs/>
-          <w:sz w:val="20"/>
-          <w:szCs w:val="20"/>
-        </w:rPr>
-        <w:t xml:space="preserve">or above? </w:t>
+          <w:color w:val="000000" w:themeColor="text1"/>
+          <w:sz w:val="20"/>
+          <w:szCs w:val="20"/>
+        </w:rPr>
+        <w:t xml:space="preserve">7. The graph to the right shows a histogram of the data. </w:t>
+      </w:r>
+      <w:r>
+        <w:rPr>
+          <w:rFonts w:asciiTheme="minorHAnsi" w:hAnsiTheme="minorHAnsi" w:cstheme="minorHAnsi"/>
+          <w:b/>
+          <w:bCs/>
+          <w:color w:val="000000" w:themeColor="text1"/>
+          <w:sz w:val="20"/>
+          <w:szCs w:val="20"/>
+        </w:rPr>
+        <w:t>What</w:t>
+      </w:r>
+      <w:r>
+        <w:rPr>
+          <w:rFonts w:asciiTheme="minorHAnsi" w:hAnsiTheme="minorHAnsi" w:cstheme="minorHAnsi"/>
+          <w:b/>
+          <w:bCs/>
+          <w:color w:val="000000" w:themeColor="text1"/>
+          <w:sz w:val="20"/>
+          <w:szCs w:val="20"/>
+        </w:rPr>
+        <w:t xml:space="preserve"> percentage of the weightlifters observed have a ratio of 0.7 or above? </w:t>
       </w:r>
     </w:p>
     <w:p>
@@ -1141,13 +1028,15 @@
         </w:tabs>
         <w:rPr>
           <w:rFonts w:asciiTheme="minorHAnsi" w:hAnsiTheme="minorHAnsi" w:cstheme="minorHAnsi"/>
-          <w:sz w:val="20"/>
-          <w:szCs w:val="20"/>
-        </w:rPr>
-      </w:pPr>
-      <w:r>
-        <w:rPr>
-          <w:rFonts w:asciiTheme="minorHAnsi" w:hAnsiTheme="minorHAnsi" w:cstheme="minorHAnsi"/>
+          <w:color w:val="000000" w:themeColor="text1"/>
+          <w:sz w:val="20"/>
+          <w:szCs w:val="20"/>
+        </w:rPr>
+      </w:pPr>
+      <w:r>
+        <w:rPr>
+          <w:rFonts w:asciiTheme="minorHAnsi" w:hAnsiTheme="minorHAnsi" w:cstheme="minorHAnsi"/>
+          <w:color w:val="000000" w:themeColor="text1"/>
           <w:sz w:val="20"/>
           <w:szCs w:val="20"/>
         </w:rPr>
@@ -1156,6 +1045,7 @@
       <w:r>
         <w:rPr>
           <w:rFonts w:asciiTheme="minorHAnsi" w:hAnsiTheme="minorHAnsi" w:cstheme="minorHAnsi"/>
+          <w:color w:val="000000" w:themeColor="text1"/>
           <w:sz w:val="20"/>
           <w:szCs w:val="20"/>
         </w:rPr>
@@ -1169,105 +1059,119 @@
           <w:rFonts w:asciiTheme="minorHAnsi" w:hAnsiTheme="minorHAnsi" w:cstheme="minorHAnsi"/>
           <w:b/>
           <w:bCs/>
-          <w:sz w:val="20"/>
-          <w:szCs w:val="20"/>
-        </w:rPr>
-      </w:pPr>
-    </w:p>
-    <w:p>
-      <w:pPr>
-        <w:pStyle w:val="ListParagraph"/>
-        <w:rPr>
-          <w:rFonts w:asciiTheme="minorHAnsi" w:hAnsiTheme="minorHAnsi" w:cstheme="minorHAnsi"/>
-          <w:b/>
-          <w:bCs/>
-          <w:sz w:val="20"/>
-          <w:szCs w:val="20"/>
-        </w:rPr>
-      </w:pPr>
-    </w:p>
-    <w:p>
-      <w:pPr>
-        <w:pStyle w:val="ListParagraph"/>
-        <w:rPr>
-          <w:rFonts w:asciiTheme="minorHAnsi" w:hAnsiTheme="minorHAnsi" w:cstheme="minorHAnsi"/>
-          <w:b/>
-          <w:bCs/>
-          <w:sz w:val="20"/>
-          <w:szCs w:val="20"/>
-        </w:rPr>
-      </w:pPr>
-    </w:p>
-    <w:p>
-      <w:pPr>
-        <w:pStyle w:val="ListParagraph"/>
-        <w:rPr>
-          <w:rFonts w:asciiTheme="minorHAnsi" w:hAnsiTheme="minorHAnsi" w:cstheme="minorHAnsi"/>
-          <w:b/>
-          <w:bCs/>
-          <w:sz w:val="20"/>
-          <w:szCs w:val="20"/>
-        </w:rPr>
-      </w:pPr>
-    </w:p>
-    <w:p>
-      <w:pPr>
-        <w:pStyle w:val="ListParagraph"/>
-        <w:rPr>
-          <w:rFonts w:asciiTheme="minorHAnsi" w:hAnsiTheme="minorHAnsi" w:cstheme="minorHAnsi"/>
-          <w:b/>
-          <w:bCs/>
-          <w:sz w:val="20"/>
-          <w:szCs w:val="20"/>
-        </w:rPr>
-      </w:pPr>
-    </w:p>
-    <w:p>
-      <w:pPr>
-        <w:pStyle w:val="ListParagraph"/>
-        <w:rPr>
-          <w:rFonts w:asciiTheme="minorHAnsi" w:hAnsiTheme="minorHAnsi" w:cstheme="minorHAnsi"/>
-          <w:b/>
-          <w:bCs/>
-          <w:sz w:val="20"/>
-          <w:szCs w:val="20"/>
-        </w:rPr>
-      </w:pPr>
-      <w:r>
-        <w:rPr>
-          <w:rFonts w:asciiTheme="minorHAnsi" w:hAnsiTheme="minorHAnsi" w:cstheme="minorHAnsi"/>
-          <w:b/>
-          <w:bCs/>
-          <w:sz w:val="20"/>
-          <w:szCs w:val="20"/>
-        </w:rPr>
-        <w:t xml:space="preserve">8.  </w:t>
-      </w:r>
-      <w:r>
-        <w:rPr>
-          <w:rFonts w:asciiTheme="minorHAnsi" w:hAnsiTheme="minorHAnsi" w:cstheme="minorHAnsi"/>
-          <w:b/>
-          <w:bCs/>
-          <w:sz w:val="20"/>
-          <w:szCs w:val="20"/>
-        </w:rPr>
-        <w:t xml:space="preserve">Based on the graph above </w:t>
-      </w:r>
-      <w:r>
-        <w:rPr>
-          <w:rFonts w:asciiTheme="minorHAnsi" w:hAnsiTheme="minorHAnsi" w:cstheme="minorHAnsi"/>
-          <w:b/>
-          <w:bCs/>
-          <w:sz w:val="20"/>
-          <w:szCs w:val="20"/>
-        </w:rPr>
-        <w:t xml:space="preserve">and the specific observations, what could be a concern regarding the spread of the data, and what is a possible solution. </w:t>
-      </w:r>
-    </w:p>
-    <w:p>
-      <w:pPr>
-        <w:rPr>
-          <w:rFonts w:asciiTheme="minorHAnsi" w:hAnsiTheme="minorHAnsi" w:cstheme="minorHAnsi"/>
+          <w:color w:val="000000" w:themeColor="text1"/>
+          <w:sz w:val="20"/>
+          <w:szCs w:val="20"/>
+        </w:rPr>
+      </w:pPr>
+    </w:p>
+    <w:p>
+      <w:pPr>
+        <w:pStyle w:val="ListParagraph"/>
+        <w:rPr>
+          <w:rFonts w:asciiTheme="minorHAnsi" w:hAnsiTheme="minorHAnsi" w:cstheme="minorHAnsi"/>
+          <w:b/>
+          <w:bCs/>
+          <w:color w:val="000000" w:themeColor="text1"/>
+          <w:sz w:val="20"/>
+          <w:szCs w:val="20"/>
+        </w:rPr>
+      </w:pPr>
+    </w:p>
+    <w:p>
+      <w:pPr>
+        <w:pStyle w:val="ListParagraph"/>
+        <w:rPr>
+          <w:rFonts w:asciiTheme="minorHAnsi" w:hAnsiTheme="minorHAnsi" w:cstheme="minorHAnsi"/>
+          <w:b/>
+          <w:bCs/>
+          <w:color w:val="000000" w:themeColor="text1"/>
+          <w:sz w:val="20"/>
+          <w:szCs w:val="20"/>
+        </w:rPr>
+      </w:pPr>
+    </w:p>
+    <w:p>
+      <w:pPr>
+        <w:pStyle w:val="ListParagraph"/>
+        <w:rPr>
+          <w:rFonts w:asciiTheme="minorHAnsi" w:hAnsiTheme="minorHAnsi" w:cstheme="minorHAnsi"/>
+          <w:b/>
+          <w:bCs/>
+          <w:color w:val="000000" w:themeColor="text1"/>
+          <w:sz w:val="20"/>
+          <w:szCs w:val="20"/>
+        </w:rPr>
+      </w:pPr>
+    </w:p>
+    <w:p>
+      <w:pPr>
+        <w:pStyle w:val="ListParagraph"/>
+        <w:rPr>
+          <w:rFonts w:asciiTheme="minorHAnsi" w:hAnsiTheme="minorHAnsi" w:cstheme="minorHAnsi"/>
+          <w:b/>
+          <w:bCs/>
+          <w:color w:val="000000" w:themeColor="text1"/>
+          <w:sz w:val="20"/>
+          <w:szCs w:val="20"/>
+        </w:rPr>
+      </w:pPr>
+    </w:p>
+    <w:p>
+      <w:pPr>
+        <w:pStyle w:val="ListParagraph"/>
+        <w:rPr>
+          <w:rFonts w:asciiTheme="minorHAnsi" w:hAnsiTheme="minorHAnsi" w:cstheme="minorHAnsi"/>
+          <w:b/>
+          <w:bCs/>
+          <w:color w:val="000000" w:themeColor="text1"/>
+          <w:sz w:val="20"/>
+          <w:szCs w:val="20"/>
+        </w:rPr>
+      </w:pPr>
+    </w:p>
+    <w:p>
+      <w:pPr>
+        <w:pStyle w:val="ListParagraph"/>
+        <w:rPr>
+          <w:rFonts w:asciiTheme="minorHAnsi" w:hAnsiTheme="minorHAnsi" w:cstheme="minorHAnsi"/>
+          <w:b/>
+          <w:bCs/>
+          <w:color w:val="000000" w:themeColor="text1"/>
+          <w:sz w:val="20"/>
+          <w:szCs w:val="20"/>
+        </w:rPr>
+      </w:pPr>
+    </w:p>
+    <w:p>
+      <w:pPr>
+        <w:pStyle w:val="ListParagraph"/>
+        <w:rPr>
+          <w:rFonts w:asciiTheme="minorHAnsi" w:hAnsiTheme="minorHAnsi" w:cstheme="minorHAnsi"/>
+          <w:b/>
+          <w:bCs/>
+          <w:color w:val="000000" w:themeColor="text1"/>
+          <w:sz w:val="20"/>
+          <w:szCs w:val="20"/>
+        </w:rPr>
+      </w:pPr>
+      <w:r>
+        <w:rPr>
+          <w:rFonts w:asciiTheme="minorHAnsi" w:hAnsiTheme="minorHAnsi" w:cstheme="minorHAnsi"/>
+          <w:b/>
+          <w:bCs/>
+          <w:color w:val="000000" w:themeColor="text1"/>
+          <w:sz w:val="20"/>
+          <w:szCs w:val="20"/>
+        </w:rPr>
+        <w:t xml:space="preserve">8.  Based on the graph above and the specific observations, what could be a concern regarding the spread of the data, and what is a possible solution. </w:t>
+      </w:r>
+    </w:p>
+    <w:p>
+      <w:pPr>
+        <w:rPr>
+          <w:rFonts w:asciiTheme="minorHAnsi" w:hAnsiTheme="minorHAnsi" w:cstheme="minorHAnsi"/>
+          <w:color w:val="000000" w:themeColor="text1"/>
         </w:rPr>
       </w:pPr>
     </w:p>
@@ -1276,35 +1180,37 @@
         <w:ind w:left="720"/>
         <w:rPr>
           <w:rFonts w:asciiTheme="minorHAnsi" w:hAnsiTheme="minorHAnsi" w:cstheme="minorHAnsi"/>
-          <w:color w:val="FF0000"/>
-          <w:sz w:val="20"/>
-          <w:szCs w:val="20"/>
-        </w:rPr>
-      </w:pPr>
-    </w:p>
-    <w:p>
-      <w:pPr>
-        <w:rPr>
-          <w:rFonts w:asciiTheme="minorHAnsi" w:hAnsiTheme="minorHAnsi" w:cstheme="minorHAnsi"/>
-          <w:color w:val="FF0000"/>
-          <w:sz w:val="20"/>
-          <w:szCs w:val="20"/>
-        </w:rPr>
-      </w:pPr>
-    </w:p>
-    <w:p>
-      <w:pPr>
-        <w:rPr>
-          <w:rFonts w:asciiTheme="minorHAnsi" w:hAnsiTheme="minorHAnsi" w:cstheme="minorHAnsi"/>
-          <w:sz w:val="20"/>
-          <w:szCs w:val="20"/>
-        </w:rPr>
-      </w:pPr>
-    </w:p>
-    <w:p>
-      <w:pPr>
-        <w:rPr>
-          <w:rFonts w:asciiTheme="minorHAnsi" w:hAnsiTheme="minorHAnsi" w:cstheme="minorHAnsi"/>
+          <w:color w:val="000000" w:themeColor="text1"/>
+          <w:sz w:val="20"/>
+          <w:szCs w:val="20"/>
+        </w:rPr>
+      </w:pPr>
+    </w:p>
+    <w:p>
+      <w:pPr>
+        <w:rPr>
+          <w:rFonts w:asciiTheme="minorHAnsi" w:hAnsiTheme="minorHAnsi" w:cstheme="minorHAnsi"/>
+          <w:color w:val="000000" w:themeColor="text1"/>
+          <w:sz w:val="20"/>
+          <w:szCs w:val="20"/>
+        </w:rPr>
+      </w:pPr>
+    </w:p>
+    <w:p>
+      <w:pPr>
+        <w:rPr>
+          <w:rFonts w:asciiTheme="minorHAnsi" w:hAnsiTheme="minorHAnsi" w:cstheme="minorHAnsi"/>
+          <w:color w:val="000000" w:themeColor="text1"/>
+          <w:sz w:val="20"/>
+          <w:szCs w:val="20"/>
+        </w:rPr>
+      </w:pPr>
+    </w:p>
+    <w:p>
+      <w:pPr>
+        <w:rPr>
+          <w:rFonts w:asciiTheme="minorHAnsi" w:hAnsiTheme="minorHAnsi" w:cstheme="minorHAnsi"/>
+          <w:color w:val="000000" w:themeColor="text1"/>
           <w:sz w:val="20"/>
           <w:szCs w:val="20"/>
         </w:rPr>
@@ -1315,6 +1221,7 @@
         <w:ind w:left="720"/>
         <w:rPr>
           <w:rFonts w:asciiTheme="minorHAnsi" w:hAnsiTheme="minorHAnsi" w:cstheme="minorHAnsi"/>
+          <w:color w:val="000000" w:themeColor="text1"/>
           <w:sz w:val="20"/>
           <w:szCs w:val="20"/>
         </w:rPr>
@@ -1353,6 +1260,7 @@
           <w:rFonts w:asciiTheme="minorHAnsi" w:hAnsiTheme="minorHAnsi" w:cstheme="minorHAnsi"/>
           <w:b/>
           <w:bCs/>
+          <w:color w:val="000000" w:themeColor="text1"/>
         </w:rPr>
       </w:pPr>
     </w:p>
@@ -1361,7 +1269,7 @@
         <w:ind w:left="720"/>
         <w:rPr>
           <w:rFonts w:asciiTheme="minorHAnsi" w:hAnsiTheme="minorHAnsi" w:cstheme="minorHAnsi"/>
-          <w:color w:val="FF0000"/>
+          <w:color w:val="000000" w:themeColor="text1"/>
           <w:sz w:val="20"/>
           <w:szCs w:val="20"/>
         </w:rPr>

</xml_diff>

<commit_message>
updated worksheet and repository
</commit_message>
<xml_diff>
--- a/vgjohn/weights_ratio/module/weight_ratio_worksheet.docx
+++ b/vgjohn/weights_ratio/module/weight_ratio_worksheet.docx
@@ -200,7 +200,25 @@
           <w:sz w:val="20"/>
           <w:szCs w:val="20"/>
         </w:rPr>
-        <w:t>Say Melissa is able to flat dumbbell press two 30 lbs dumbbells. The total amount she can flat dumbbell press is 60 lbs (one dumbbell for each arm). On flat bench press, she can lift 75 lbs. Her ratio would be calculated by dividing flat dumbbell press by barbell bench press (60/75) which equals 0.8, meaning that Melissa can lift two dumbbells up to 80% as heavy as she can bench press the barbell.</w:t>
+        <w:t xml:space="preserve">Say Melissa is able to flat dumbbell press two 30 lbs dumbbells. The total amount she can flat dumbbell press is 60 lbs (one dumbbell for each arm). On </w:t>
+      </w:r>
+      <w:r>
+        <w:rPr>
+          <w:rFonts w:asciiTheme="minorHAnsi" w:hAnsiTheme="minorHAnsi" w:cstheme="minorHAnsi"/>
+          <w:color w:val="000000" w:themeColor="text1"/>
+          <w:sz w:val="20"/>
+          <w:szCs w:val="20"/>
+        </w:rPr>
+        <w:t>barbell</w:t>
+      </w:r>
+      <w:r>
+        <w:rPr>
+          <w:rFonts w:asciiTheme="minorHAnsi" w:hAnsiTheme="minorHAnsi" w:cstheme="minorHAnsi"/>
+          <w:color w:val="000000" w:themeColor="text1"/>
+          <w:sz w:val="20"/>
+          <w:szCs w:val="20"/>
+        </w:rPr>
+        <w:t xml:space="preserve"> bench press, she can lift 75 lbs. Her ratio would be calculated by dividing flat dumbbell press by barbell bench press (60/75) which equals 0.8, meaning that Melissa can lift two dumbbells up to 80% as heavy as she can bench press the barbell.</w:t>
       </w:r>
     </w:p>
     <w:p>

</xml_diff>

<commit_message>
read through everything fixed typo
</commit_message>
<xml_diff>
--- a/vgjohn/weights_ratio/module/weight_ratio_worksheet.docx
+++ b/vgjohn/weights_ratio/module/weight_ratio_worksheet.docx
@@ -1,6 +1,6 @@
 
 <file path=word/document.xml><?xml version="1.0" encoding="utf-8"?>
-<w:document xmlns:wpc="http://schemas.microsoft.com/office/word/2010/wordprocessingCanvas" xmlns:cx="http://schemas.microsoft.com/office/drawing/2014/chartex" xmlns:cx1="http://schemas.microsoft.com/office/drawing/2015/9/8/chartex" xmlns:mc="http://schemas.openxmlformats.org/markup-compatibility/2006" xmlns:o="urn:schemas-microsoft-com:office:office" xmlns:r="http://schemas.openxmlformats.org/officeDocument/2006/relationships" xmlns:m="http://schemas.openxmlformats.org/officeDocument/2006/math" xmlns:v="urn:schemas-microsoft-com:vml" xmlns:wp14="http://schemas.microsoft.com/office/word/2010/wordprocessingDrawing" xmlns:wp="http://schemas.openxmlformats.org/drawingml/2006/wordprocessingDrawing" xmlns:w10="urn:schemas-microsoft-com:office:word" xmlns:w="http://schemas.openxmlformats.org/wordprocessingml/2006/main" xmlns:w14="http://schemas.microsoft.com/office/word/2010/wordml" xmlns:w15="http://schemas.microsoft.com/office/word/2012/wordml" xmlns:w16se="http://schemas.microsoft.com/office/word/2015/wordml/symex" xmlns:wpg="http://schemas.microsoft.com/office/word/2010/wordprocessingGroup" xmlns:wpi="http://schemas.microsoft.com/office/word/2010/wordprocessingInk" xmlns:wne="http://schemas.microsoft.com/office/word/2006/wordml" xmlns:wps="http://schemas.microsoft.com/office/word/2010/wordprocessingShape" mc:Ignorable="w14 w15 w16se wp14">
+<w:document xmlns:wpc="http://schemas.microsoft.com/office/word/2010/wordprocessingCanvas" xmlns:cx="http://schemas.microsoft.com/office/drawing/2014/chartex" xmlns:cx1="http://schemas.microsoft.com/office/drawing/2015/9/8/chartex" xmlns:cx2="http://schemas.microsoft.com/office/drawing/2015/10/21/chartex" xmlns:cx3="http://schemas.microsoft.com/office/drawing/2016/5/9/chartex" xmlns:cx4="http://schemas.microsoft.com/office/drawing/2016/5/10/chartex" xmlns:cx5="http://schemas.microsoft.com/office/drawing/2016/5/11/chartex" xmlns:cx6="http://schemas.microsoft.com/office/drawing/2016/5/12/chartex" xmlns:cx7="http://schemas.microsoft.com/office/drawing/2016/5/13/chartex" xmlns:cx8="http://schemas.microsoft.com/office/drawing/2016/5/14/chartex" xmlns:mc="http://schemas.openxmlformats.org/markup-compatibility/2006" xmlns:aink="http://schemas.microsoft.com/office/drawing/2016/ink" xmlns:am3d="http://schemas.microsoft.com/office/drawing/2017/model3d" xmlns:o="urn:schemas-microsoft-com:office:office" xmlns:oel="http://schemas.microsoft.com/office/2019/extlst" xmlns:r="http://schemas.openxmlformats.org/officeDocument/2006/relationships" xmlns:m="http://schemas.openxmlformats.org/officeDocument/2006/math" xmlns:v="urn:schemas-microsoft-com:vml" xmlns:wp14="http://schemas.microsoft.com/office/word/2010/wordprocessingDrawing" xmlns:wp="http://schemas.openxmlformats.org/drawingml/2006/wordprocessingDrawing" xmlns:w10="urn:schemas-microsoft-com:office:word" xmlns:w="http://schemas.openxmlformats.org/wordprocessingml/2006/main" xmlns:w14="http://schemas.microsoft.com/office/word/2010/wordml" xmlns:w15="http://schemas.microsoft.com/office/word/2012/wordml" xmlns:w16cex="http://schemas.microsoft.com/office/word/2018/wordml/cex" xmlns:w16cid="http://schemas.microsoft.com/office/word/2016/wordml/cid" xmlns:w16="http://schemas.microsoft.com/office/word/2018/wordml" xmlns:w16sdtdh="http://schemas.microsoft.com/office/word/2020/wordml/sdtdatahash" xmlns:w16se="http://schemas.microsoft.com/office/word/2015/wordml/symex" xmlns:wpg="http://schemas.microsoft.com/office/word/2010/wordprocessingGroup" xmlns:wpi="http://schemas.microsoft.com/office/word/2010/wordprocessingInk" xmlns:wne="http://schemas.microsoft.com/office/word/2006/wordml" xmlns:wps="http://schemas.microsoft.com/office/word/2010/wordprocessingShape" mc:Ignorable="w14 w15 w16se w16cid w16 w16cex w16sdtdh wp14">
   <w:body>
     <w:p>
       <w:pPr>
@@ -147,67 +147,7 @@
           <w:sz w:val="20"/>
           <w:szCs w:val="20"/>
         </w:rPr>
-        <w:t xml:space="preserve">Say Melissa is able to flat dumbbell </w:t>
-      </w:r>
-      <w:proofErr w:type="gramStart"/>
-      <w:r>
-        <w:rPr>
-          <w:rFonts w:asciiTheme="minorHAnsi" w:hAnsiTheme="minorHAnsi" w:cstheme="minorHAnsi"/>
-          <w:color w:val="000000" w:themeColor="text1"/>
-          <w:sz w:val="20"/>
-          <w:szCs w:val="20"/>
-        </w:rPr>
-        <w:t>press</w:t>
-      </w:r>
-      <w:proofErr w:type="gramEnd"/>
-      <w:r>
-        <w:rPr>
-          <w:rFonts w:asciiTheme="minorHAnsi" w:hAnsiTheme="minorHAnsi" w:cstheme="minorHAnsi"/>
-          <w:color w:val="000000" w:themeColor="text1"/>
-          <w:sz w:val="20"/>
-          <w:szCs w:val="20"/>
-        </w:rPr>
-        <w:t xml:space="preserve"> two 30 </w:t>
-      </w:r>
-      <w:proofErr w:type="spellStart"/>
-      <w:r>
-        <w:rPr>
-          <w:rFonts w:asciiTheme="minorHAnsi" w:hAnsiTheme="minorHAnsi" w:cstheme="minorHAnsi"/>
-          <w:color w:val="000000" w:themeColor="text1"/>
-          <w:sz w:val="20"/>
-          <w:szCs w:val="20"/>
-        </w:rPr>
-        <w:t>lbs</w:t>
-      </w:r>
-      <w:proofErr w:type="spellEnd"/>
-      <w:r>
-        <w:rPr>
-          <w:rFonts w:asciiTheme="minorHAnsi" w:hAnsiTheme="minorHAnsi" w:cstheme="minorHAnsi"/>
-          <w:color w:val="000000" w:themeColor="text1"/>
-          <w:sz w:val="20"/>
-          <w:szCs w:val="20"/>
-        </w:rPr>
-        <w:t xml:space="preserve"> dumbbells. The total amount she can flat dumbbell press is 60 </w:t>
-      </w:r>
-      <w:proofErr w:type="spellStart"/>
-      <w:r>
-        <w:rPr>
-          <w:rFonts w:asciiTheme="minorHAnsi" w:hAnsiTheme="minorHAnsi" w:cstheme="minorHAnsi"/>
-          <w:color w:val="000000" w:themeColor="text1"/>
-          <w:sz w:val="20"/>
-          <w:szCs w:val="20"/>
-        </w:rPr>
-        <w:t>lbs</w:t>
-      </w:r>
-      <w:proofErr w:type="spellEnd"/>
-      <w:r>
-        <w:rPr>
-          <w:rFonts w:asciiTheme="minorHAnsi" w:hAnsiTheme="minorHAnsi" w:cstheme="minorHAnsi"/>
-          <w:color w:val="000000" w:themeColor="text1"/>
-          <w:sz w:val="20"/>
-          <w:szCs w:val="20"/>
-        </w:rPr>
-        <w:t xml:space="preserve"> (one dumbbell for each arm). On</w:t>
+        <w:t>Say Melissa is able to flat dumbbell press two 30 lbs dumbbells. The total amount she can flat dumbbell press is 60 lbs (one dumbbell for each arm). On</w:t>
       </w:r>
       <w:r>
         <w:rPr>
@@ -333,21 +273,18 @@
           <w:sz w:val="20"/>
           <w:szCs w:val="20"/>
         </w:rPr>
-        <w:t xml:space="preserve">The data is sourced from a self-reported </w:t>
-      </w:r>
-      <w:proofErr w:type="spellStart"/>
-      <w:r>
-        <w:rPr>
+        <w:t>The data is sourced from a self-reported Reddit open forum</w:t>
+      </w:r>
+      <w:r>
+        <w:rPr>
+          <w:rStyle w:val="FootnoteReference"/>
           <w:rFonts w:asciiTheme="minorHAnsi" w:hAnsiTheme="minorHAnsi" w:cstheme="minorHAnsi"/>
           <w:b/>
           <w:bCs/>
           <w:color w:val="000000" w:themeColor="text1"/>
-          <w:sz w:val="20"/>
-          <w:szCs w:val="20"/>
-        </w:rPr>
-        <w:t>Reddit</w:t>
-      </w:r>
-      <w:proofErr w:type="spellEnd"/>
+        </w:rPr>
+        <w:footnoteReference w:id="1"/>
+      </w:r>
       <w:r>
         <w:rPr>
           <w:rFonts w:asciiTheme="minorHAnsi" w:hAnsiTheme="minorHAnsi" w:cstheme="minorHAnsi"/>
@@ -357,17 +294,18 @@
           <w:sz w:val="20"/>
           <w:szCs w:val="20"/>
         </w:rPr>
-        <w:t xml:space="preserve"> open forum</w:t>
-      </w:r>
-      <w:r>
-        <w:rPr>
-          <w:rStyle w:val="FootnoteReference"/>
+        <w:t>.</w:t>
+      </w:r>
+      <w:r>
+        <w:rPr>
           <w:rFonts w:asciiTheme="minorHAnsi" w:hAnsiTheme="minorHAnsi" w:cstheme="minorHAnsi"/>
           <w:b/>
           <w:bCs/>
           <w:color w:val="000000" w:themeColor="text1"/>
-        </w:rPr>
-        <w:footnoteReference w:id="1"/>
+          <w:sz w:val="20"/>
+          <w:szCs w:val="20"/>
+        </w:rPr>
+        <w:t xml:space="preserve"> </w:t>
       </w:r>
       <w:r>
         <w:rPr>
@@ -378,29 +316,7 @@
           <w:sz w:val="20"/>
           <w:szCs w:val="20"/>
         </w:rPr>
-        <w:t>.</w:t>
-      </w:r>
-      <w:r>
-        <w:rPr>
-          <w:rFonts w:asciiTheme="minorHAnsi" w:hAnsiTheme="minorHAnsi" w:cstheme="minorHAnsi"/>
-          <w:b/>
-          <w:bCs/>
-          <w:color w:val="000000" w:themeColor="text1"/>
-          <w:sz w:val="20"/>
-          <w:szCs w:val="20"/>
-        </w:rPr>
-        <w:t xml:space="preserve"> </w:t>
-      </w:r>
-      <w:r>
-        <w:rPr>
-          <w:rFonts w:asciiTheme="minorHAnsi" w:hAnsiTheme="minorHAnsi" w:cstheme="minorHAnsi"/>
-          <w:b/>
-          <w:bCs/>
-          <w:color w:val="000000" w:themeColor="text1"/>
-          <w:sz w:val="20"/>
-          <w:szCs w:val="20"/>
-        </w:rPr>
-        <w:t>Users provided their weight for both a flat dumbbell press and a barbell bench press, and it was compiled by another user into the corresponding weight ratio. It is important to note that as this is a self-reported open forum.</w:t>
+        <w:t>Users provided their weight for both a flat dumbbell press and a barbell bench press, and it was compiled by another user into the corresponding weight ratio. It is important to note that this is a self-reported open forum.</w:t>
       </w:r>
     </w:p>
     <w:p>
@@ -733,27 +649,25 @@
           <w:szCs w:val="20"/>
         </w:rPr>
         <w:lastRenderedPageBreak/>
-        <w:t xml:space="preserve">Based on the dot plot and the data table, what could be a concern regarding the distribution of the data with respect to building a confidence </w:t>
-      </w:r>
-      <w:proofErr w:type="spellStart"/>
-      <w:r>
-        <w:rPr>
-          <w:rFonts w:asciiTheme="minorHAnsi" w:hAnsiTheme="minorHAnsi" w:cstheme="minorHAnsi"/>
-          <w:color w:val="000000" w:themeColor="text1"/>
-          <w:sz w:val="20"/>
-          <w:szCs w:val="20"/>
-        </w:rPr>
-        <w:t>inteval</w:t>
-      </w:r>
-      <w:proofErr w:type="spellEnd"/>
-      <w:r>
-        <w:rPr>
-          <w:rFonts w:asciiTheme="minorHAnsi" w:hAnsiTheme="minorHAnsi" w:cstheme="minorHAnsi"/>
-          <w:color w:val="000000" w:themeColor="text1"/>
-          <w:sz w:val="20"/>
-          <w:szCs w:val="20"/>
-        </w:rPr>
-        <w:t xml:space="preserve"> for the average?</w:t>
+        <w:t>Based on the dot plot and the data table, what could be a concern regarding the distribution of the data with respect to building a confidence inte</w:t>
+      </w:r>
+      <w:r>
+        <w:rPr>
+          <w:rFonts w:asciiTheme="minorHAnsi" w:hAnsiTheme="minorHAnsi" w:cstheme="minorHAnsi"/>
+          <w:color w:val="000000" w:themeColor="text1"/>
+          <w:sz w:val="20"/>
+          <w:szCs w:val="20"/>
+        </w:rPr>
+        <w:t>r</w:t>
+      </w:r>
+      <w:r>
+        <w:rPr>
+          <w:rFonts w:asciiTheme="minorHAnsi" w:hAnsiTheme="minorHAnsi" w:cstheme="minorHAnsi"/>
+          <w:color w:val="000000" w:themeColor="text1"/>
+          <w:sz w:val="20"/>
+          <w:szCs w:val="20"/>
+        </w:rPr>
+        <w:t>val for the average?</w:t>
       </w:r>
     </w:p>
     <w:p>
@@ -798,8 +712,6 @@
         </w:rPr>
         <w:t xml:space="preserve"> What population might we still generalize to?</w:t>
       </w:r>
-      <w:bookmarkStart w:id="0" w:name="_GoBack"/>
-      <w:bookmarkEnd w:id="0"/>
     </w:p>
     <w:p>
       <w:pPr>
@@ -1095,7 +1007,7 @@
 </file>
 
 <file path=word/endnotes.xml><?xml version="1.0" encoding="utf-8"?>
-<w:endnotes xmlns:wpc="http://schemas.microsoft.com/office/word/2010/wordprocessingCanvas" xmlns:cx="http://schemas.microsoft.com/office/drawing/2014/chartex" xmlns:cx1="http://schemas.microsoft.com/office/drawing/2015/9/8/chartex" xmlns:mc="http://schemas.openxmlformats.org/markup-compatibility/2006" xmlns:o="urn:schemas-microsoft-com:office:office" xmlns:r="http://schemas.openxmlformats.org/officeDocument/2006/relationships" xmlns:m="http://schemas.openxmlformats.org/officeDocument/2006/math" xmlns:v="urn:schemas-microsoft-com:vml" xmlns:wp14="http://schemas.microsoft.com/office/word/2010/wordprocessingDrawing" xmlns:wp="http://schemas.openxmlformats.org/drawingml/2006/wordprocessingDrawing" xmlns:w10="urn:schemas-microsoft-com:office:word" xmlns:w="http://schemas.openxmlformats.org/wordprocessingml/2006/main" xmlns:w14="http://schemas.microsoft.com/office/word/2010/wordml" xmlns:w15="http://schemas.microsoft.com/office/word/2012/wordml" xmlns:w16se="http://schemas.microsoft.com/office/word/2015/wordml/symex" xmlns:wpg="http://schemas.microsoft.com/office/word/2010/wordprocessingGroup" xmlns:wpi="http://schemas.microsoft.com/office/word/2010/wordprocessingInk" xmlns:wne="http://schemas.microsoft.com/office/word/2006/wordml" xmlns:wps="http://schemas.microsoft.com/office/word/2010/wordprocessingShape" mc:Ignorable="w14 w15 w16se wp14">
+<w:endnotes xmlns:wpc="http://schemas.microsoft.com/office/word/2010/wordprocessingCanvas" xmlns:cx="http://schemas.microsoft.com/office/drawing/2014/chartex" xmlns:cx1="http://schemas.microsoft.com/office/drawing/2015/9/8/chartex" xmlns:cx2="http://schemas.microsoft.com/office/drawing/2015/10/21/chartex" xmlns:cx3="http://schemas.microsoft.com/office/drawing/2016/5/9/chartex" xmlns:cx4="http://schemas.microsoft.com/office/drawing/2016/5/10/chartex" xmlns:cx5="http://schemas.microsoft.com/office/drawing/2016/5/11/chartex" xmlns:cx6="http://schemas.microsoft.com/office/drawing/2016/5/12/chartex" xmlns:cx7="http://schemas.microsoft.com/office/drawing/2016/5/13/chartex" xmlns:cx8="http://schemas.microsoft.com/office/drawing/2016/5/14/chartex" xmlns:mc="http://schemas.openxmlformats.org/markup-compatibility/2006" xmlns:aink="http://schemas.microsoft.com/office/drawing/2016/ink" xmlns:am3d="http://schemas.microsoft.com/office/drawing/2017/model3d" xmlns:o="urn:schemas-microsoft-com:office:office" xmlns:oel="http://schemas.microsoft.com/office/2019/extlst" xmlns:r="http://schemas.openxmlformats.org/officeDocument/2006/relationships" xmlns:m="http://schemas.openxmlformats.org/officeDocument/2006/math" xmlns:v="urn:schemas-microsoft-com:vml" xmlns:wp14="http://schemas.microsoft.com/office/word/2010/wordprocessingDrawing" xmlns:wp="http://schemas.openxmlformats.org/drawingml/2006/wordprocessingDrawing" xmlns:w10="urn:schemas-microsoft-com:office:word" xmlns:w="http://schemas.openxmlformats.org/wordprocessingml/2006/main" xmlns:w14="http://schemas.microsoft.com/office/word/2010/wordml" xmlns:w15="http://schemas.microsoft.com/office/word/2012/wordml" xmlns:w16cex="http://schemas.microsoft.com/office/word/2018/wordml/cex" xmlns:w16cid="http://schemas.microsoft.com/office/word/2016/wordml/cid" xmlns:w16="http://schemas.microsoft.com/office/word/2018/wordml" xmlns:w16sdtdh="http://schemas.microsoft.com/office/word/2020/wordml/sdtdatahash" xmlns:w16se="http://schemas.microsoft.com/office/word/2015/wordml/symex" xmlns:wpg="http://schemas.microsoft.com/office/word/2010/wordprocessingGroup" xmlns:wpi="http://schemas.microsoft.com/office/word/2010/wordprocessingInk" xmlns:wne="http://schemas.microsoft.com/office/word/2006/wordml" xmlns:wps="http://schemas.microsoft.com/office/word/2010/wordprocessingShape" mc:Ignorable="w14 w15 w16se w16cid w16 w16cex w16sdtdh wp14">
   <w:endnote w:type="separator" w:id="-1">
     <w:p>
       <w:r>
@@ -1114,7 +1026,7 @@
 </file>
 
 <file path=word/footnotes.xml><?xml version="1.0" encoding="utf-8"?>
-<w:footnotes xmlns:wpc="http://schemas.microsoft.com/office/word/2010/wordprocessingCanvas" xmlns:cx="http://schemas.microsoft.com/office/drawing/2014/chartex" xmlns:cx1="http://schemas.microsoft.com/office/drawing/2015/9/8/chartex" xmlns:mc="http://schemas.openxmlformats.org/markup-compatibility/2006" xmlns:o="urn:schemas-microsoft-com:office:office" xmlns:r="http://schemas.openxmlformats.org/officeDocument/2006/relationships" xmlns:m="http://schemas.openxmlformats.org/officeDocument/2006/math" xmlns:v="urn:schemas-microsoft-com:vml" xmlns:wp14="http://schemas.microsoft.com/office/word/2010/wordprocessingDrawing" xmlns:wp="http://schemas.openxmlformats.org/drawingml/2006/wordprocessingDrawing" xmlns:w10="urn:schemas-microsoft-com:office:word" xmlns:w="http://schemas.openxmlformats.org/wordprocessingml/2006/main" xmlns:w14="http://schemas.microsoft.com/office/word/2010/wordml" xmlns:w15="http://schemas.microsoft.com/office/word/2012/wordml" xmlns:w16se="http://schemas.microsoft.com/office/word/2015/wordml/symex" xmlns:wpg="http://schemas.microsoft.com/office/word/2010/wordprocessingGroup" xmlns:wpi="http://schemas.microsoft.com/office/word/2010/wordprocessingInk" xmlns:wne="http://schemas.microsoft.com/office/word/2006/wordml" xmlns:wps="http://schemas.microsoft.com/office/word/2010/wordprocessingShape" mc:Ignorable="w14 w15 w16se wp14">
+<w:footnotes xmlns:wpc="http://schemas.microsoft.com/office/word/2010/wordprocessingCanvas" xmlns:cx="http://schemas.microsoft.com/office/drawing/2014/chartex" xmlns:cx1="http://schemas.microsoft.com/office/drawing/2015/9/8/chartex" xmlns:cx2="http://schemas.microsoft.com/office/drawing/2015/10/21/chartex" xmlns:cx3="http://schemas.microsoft.com/office/drawing/2016/5/9/chartex" xmlns:cx4="http://schemas.microsoft.com/office/drawing/2016/5/10/chartex" xmlns:cx5="http://schemas.microsoft.com/office/drawing/2016/5/11/chartex" xmlns:cx6="http://schemas.microsoft.com/office/drawing/2016/5/12/chartex" xmlns:cx7="http://schemas.microsoft.com/office/drawing/2016/5/13/chartex" xmlns:cx8="http://schemas.microsoft.com/office/drawing/2016/5/14/chartex" xmlns:mc="http://schemas.openxmlformats.org/markup-compatibility/2006" xmlns:aink="http://schemas.microsoft.com/office/drawing/2016/ink" xmlns:am3d="http://schemas.microsoft.com/office/drawing/2017/model3d" xmlns:o="urn:schemas-microsoft-com:office:office" xmlns:oel="http://schemas.microsoft.com/office/2019/extlst" xmlns:r="http://schemas.openxmlformats.org/officeDocument/2006/relationships" xmlns:m="http://schemas.openxmlformats.org/officeDocument/2006/math" xmlns:v="urn:schemas-microsoft-com:vml" xmlns:wp14="http://schemas.microsoft.com/office/word/2010/wordprocessingDrawing" xmlns:wp="http://schemas.openxmlformats.org/drawingml/2006/wordprocessingDrawing" xmlns:w10="urn:schemas-microsoft-com:office:word" xmlns:w="http://schemas.openxmlformats.org/wordprocessingml/2006/main" xmlns:w14="http://schemas.microsoft.com/office/word/2010/wordml" xmlns:w15="http://schemas.microsoft.com/office/word/2012/wordml" xmlns:w16cex="http://schemas.microsoft.com/office/word/2018/wordml/cex" xmlns:w16cid="http://schemas.microsoft.com/office/word/2016/wordml/cid" xmlns:w16="http://schemas.microsoft.com/office/word/2018/wordml" xmlns:w16sdtdh="http://schemas.microsoft.com/office/word/2020/wordml/sdtdatahash" xmlns:w16se="http://schemas.microsoft.com/office/word/2015/wordml/symex" xmlns:wpg="http://schemas.microsoft.com/office/word/2010/wordprocessingGroup" xmlns:wpi="http://schemas.microsoft.com/office/word/2010/wordprocessingInk" xmlns:wne="http://schemas.microsoft.com/office/word/2006/wordml" xmlns:wps="http://schemas.microsoft.com/office/word/2010/wordprocessingShape" mc:Ignorable="w14 w15 w16se w16cid w16 w16cex w16sdtdh wp14">
   <w:footnote w:type="separator" w:id="-1">
     <w:p>
       <w:r>
@@ -1148,21 +1060,7 @@
         <w:rPr>
           <w:rFonts w:asciiTheme="minorHAnsi" w:hAnsiTheme="minorHAnsi" w:cstheme="minorHAnsi"/>
         </w:rPr>
-        <w:t xml:space="preserve"> </w:t>
-      </w:r>
-      <w:proofErr w:type="spellStart"/>
-      <w:r>
-        <w:rPr>
-          <w:rFonts w:asciiTheme="minorHAnsi" w:hAnsiTheme="minorHAnsi" w:cstheme="minorHAnsi"/>
-        </w:rPr>
-        <w:t>Reddit</w:t>
-      </w:r>
-      <w:proofErr w:type="spellEnd"/>
-      <w:r>
-        <w:rPr>
-          <w:rFonts w:asciiTheme="minorHAnsi" w:hAnsiTheme="minorHAnsi" w:cstheme="minorHAnsi"/>
-        </w:rPr>
-        <w:t xml:space="preserve"> Thread: </w:t>
+        <w:t xml:space="preserve"> Reddit Thread: </w:t>
       </w:r>
       <w:hyperlink r:id="rId1" w:history="1">
         <w:r>
@@ -1187,7 +1085,7 @@
 </file>
 
 <file path=word/numbering.xml><?xml version="1.0" encoding="utf-8"?>
-<w:numbering xmlns:wpc="http://schemas.microsoft.com/office/word/2010/wordprocessingCanvas" xmlns:cx="http://schemas.microsoft.com/office/drawing/2014/chartex" xmlns:cx1="http://schemas.microsoft.com/office/drawing/2015/9/8/chartex" xmlns:mc="http://schemas.openxmlformats.org/markup-compatibility/2006" xmlns:o="urn:schemas-microsoft-com:office:office" xmlns:r="http://schemas.openxmlformats.org/officeDocument/2006/relationships" xmlns:m="http://schemas.openxmlformats.org/officeDocument/2006/math" xmlns:v="urn:schemas-microsoft-com:vml" xmlns:wp14="http://schemas.microsoft.com/office/word/2010/wordprocessingDrawing" xmlns:wp="http://schemas.openxmlformats.org/drawingml/2006/wordprocessingDrawing" xmlns:w10="urn:schemas-microsoft-com:office:word" xmlns:w="http://schemas.openxmlformats.org/wordprocessingml/2006/main" xmlns:w14="http://schemas.microsoft.com/office/word/2010/wordml" xmlns:w15="http://schemas.microsoft.com/office/word/2012/wordml" xmlns:w16se="http://schemas.microsoft.com/office/word/2015/wordml/symex" xmlns:wpg="http://schemas.microsoft.com/office/word/2010/wordprocessingGroup" xmlns:wpi="http://schemas.microsoft.com/office/word/2010/wordprocessingInk" xmlns:wne="http://schemas.microsoft.com/office/word/2006/wordml" xmlns:wps="http://schemas.microsoft.com/office/word/2010/wordprocessingShape" mc:Ignorable="w14 w15 w16se wp14">
+<w:numbering xmlns:wpc="http://schemas.microsoft.com/office/word/2010/wordprocessingCanvas" xmlns:cx="http://schemas.microsoft.com/office/drawing/2014/chartex" xmlns:cx1="http://schemas.microsoft.com/office/drawing/2015/9/8/chartex" xmlns:cx2="http://schemas.microsoft.com/office/drawing/2015/10/21/chartex" xmlns:cx3="http://schemas.microsoft.com/office/drawing/2016/5/9/chartex" xmlns:cx4="http://schemas.microsoft.com/office/drawing/2016/5/10/chartex" xmlns:cx5="http://schemas.microsoft.com/office/drawing/2016/5/11/chartex" xmlns:cx6="http://schemas.microsoft.com/office/drawing/2016/5/12/chartex" xmlns:cx7="http://schemas.microsoft.com/office/drawing/2016/5/13/chartex" xmlns:cx8="http://schemas.microsoft.com/office/drawing/2016/5/14/chartex" xmlns:mc="http://schemas.openxmlformats.org/markup-compatibility/2006" xmlns:aink="http://schemas.microsoft.com/office/drawing/2016/ink" xmlns:am3d="http://schemas.microsoft.com/office/drawing/2017/model3d" xmlns:o="urn:schemas-microsoft-com:office:office" xmlns:oel="http://schemas.microsoft.com/office/2019/extlst" xmlns:r="http://schemas.openxmlformats.org/officeDocument/2006/relationships" xmlns:m="http://schemas.openxmlformats.org/officeDocument/2006/math" xmlns:v="urn:schemas-microsoft-com:vml" xmlns:wp14="http://schemas.microsoft.com/office/word/2010/wordprocessingDrawing" xmlns:wp="http://schemas.openxmlformats.org/drawingml/2006/wordprocessingDrawing" xmlns:w10="urn:schemas-microsoft-com:office:word" xmlns:w="http://schemas.openxmlformats.org/wordprocessingml/2006/main" xmlns:w14="http://schemas.microsoft.com/office/word/2010/wordml" xmlns:w15="http://schemas.microsoft.com/office/word/2012/wordml" xmlns:w16cex="http://schemas.microsoft.com/office/word/2018/wordml/cex" xmlns:w16cid="http://schemas.microsoft.com/office/word/2016/wordml/cid" xmlns:w16="http://schemas.microsoft.com/office/word/2018/wordml" xmlns:w16sdtdh="http://schemas.microsoft.com/office/word/2020/wordml/sdtdatahash" xmlns:w16se="http://schemas.microsoft.com/office/word/2015/wordml/symex" xmlns:wpg="http://schemas.microsoft.com/office/word/2010/wordprocessingGroup" xmlns:wpi="http://schemas.microsoft.com/office/word/2010/wordprocessingInk" xmlns:wne="http://schemas.microsoft.com/office/word/2006/wordml" xmlns:wps="http://schemas.microsoft.com/office/word/2010/wordprocessingShape" mc:Ignorable="w14 w15 w16se w16cid w16 w16cex w16sdtdh wp14">
   <w:abstractNum w:abstractNumId="0" w15:restartNumberingAfterBreak="0">
     <w:nsid w:val="03EC1F1B"/>
     <w:multiLevelType w:val="hybridMultilevel"/>
@@ -1817,8 +1715,8 @@
   <w:abstractNum w:abstractNumId="7" w15:restartNumberingAfterBreak="0">
     <w:nsid w:val="4F250CF1"/>
     <w:multiLevelType w:val="hybridMultilevel"/>
-    <w:tmpl w:val="3ACABE54"/>
-    <w:lvl w:ilvl="0" w:tplc="0409000F">
+    <w:tmpl w:val="156C1740"/>
+    <w:lvl w:ilvl="0" w:tplc="3FA28ADA">
       <w:start w:val="1"/>
       <w:numFmt w:val="decimal"/>
       <w:lvlText w:val="%1."/>
@@ -1828,6 +1726,7 @@
       </w:pPr>
       <w:rPr>
         <w:rFonts w:hint="default"/>
+        <w:color w:val="000000" w:themeColor="text1"/>
         <w:sz w:val="20"/>
       </w:rPr>
     </w:lvl>
@@ -2082,41 +1981,41 @@
       </w:pPr>
     </w:lvl>
   </w:abstractNum>
-  <w:num w:numId="1">
+  <w:num w:numId="1" w16cid:durableId="11617171">
     <w:abstractNumId w:val="0"/>
   </w:num>
-  <w:num w:numId="2">
+  <w:num w:numId="2" w16cid:durableId="1015613952">
     <w:abstractNumId w:val="5"/>
   </w:num>
-  <w:num w:numId="3">
+  <w:num w:numId="3" w16cid:durableId="1448042975">
     <w:abstractNumId w:val="3"/>
   </w:num>
-  <w:num w:numId="4">
+  <w:num w:numId="4" w16cid:durableId="1098066768">
     <w:abstractNumId w:val="9"/>
   </w:num>
-  <w:num w:numId="5">
+  <w:num w:numId="5" w16cid:durableId="1142187712">
     <w:abstractNumId w:val="8"/>
   </w:num>
-  <w:num w:numId="6">
+  <w:num w:numId="6" w16cid:durableId="1620532696">
     <w:abstractNumId w:val="2"/>
   </w:num>
-  <w:num w:numId="7">
+  <w:num w:numId="7" w16cid:durableId="1312253005">
     <w:abstractNumId w:val="1"/>
   </w:num>
-  <w:num w:numId="8">
+  <w:num w:numId="8" w16cid:durableId="873156031">
     <w:abstractNumId w:val="6"/>
   </w:num>
-  <w:num w:numId="9">
+  <w:num w:numId="9" w16cid:durableId="998970871">
     <w:abstractNumId w:val="7"/>
   </w:num>
-  <w:num w:numId="10">
+  <w:num w:numId="10" w16cid:durableId="104034990">
     <w:abstractNumId w:val="4"/>
   </w:num>
 </w:numbering>
 </file>
 
 <file path=word/styles.xml><?xml version="1.0" encoding="utf-8"?>
-<w:styles xmlns:mc="http://schemas.openxmlformats.org/markup-compatibility/2006" xmlns:r="http://schemas.openxmlformats.org/officeDocument/2006/relationships" xmlns:w="http://schemas.openxmlformats.org/wordprocessingml/2006/main" xmlns:w14="http://schemas.microsoft.com/office/word/2010/wordml" xmlns:w15="http://schemas.microsoft.com/office/word/2012/wordml" xmlns:w16se="http://schemas.microsoft.com/office/word/2015/wordml/symex" mc:Ignorable="w14 w15 w16se">
+<w:styles xmlns:mc="http://schemas.openxmlformats.org/markup-compatibility/2006" xmlns:r="http://schemas.openxmlformats.org/officeDocument/2006/relationships" xmlns:w="http://schemas.openxmlformats.org/wordprocessingml/2006/main" xmlns:w14="http://schemas.microsoft.com/office/word/2010/wordml" xmlns:w15="http://schemas.microsoft.com/office/word/2012/wordml" xmlns:w16cex="http://schemas.microsoft.com/office/word/2018/wordml/cex" xmlns:w16cid="http://schemas.microsoft.com/office/word/2016/wordml/cid" xmlns:w16="http://schemas.microsoft.com/office/word/2018/wordml" xmlns:w16sdtdh="http://schemas.microsoft.com/office/word/2020/wordml/sdtdatahash" xmlns:w16se="http://schemas.microsoft.com/office/word/2015/wordml/symex" mc:Ignorable="w14 w15 w16se w16cid w16 w16cex w16sdtdh">
   <w:docDefaults>
     <w:rPrDefault>
       <w:rPr>
@@ -2129,7 +2028,7 @@
     </w:rPrDefault>
     <w:pPrDefault/>
   </w:docDefaults>
-  <w:latentStyles w:defLockedState="0" w:defUIPriority="99" w:defSemiHidden="0" w:defUnhideWhenUsed="0" w:defQFormat="0" w:count="371">
+  <w:latentStyles w:defLockedState="0" w:defUIPriority="99" w:defSemiHidden="0" w:defUnhideWhenUsed="0" w:defQFormat="0" w:count="376">
     <w:lsdException w:name="Normal" w:uiPriority="0" w:qFormat="1"/>
     <w:lsdException w:name="heading 1" w:uiPriority="9" w:qFormat="1"/>
     <w:lsdException w:name="heading 2" w:semiHidden="1" w:uiPriority="9" w:unhideWhenUsed="1" w:qFormat="1"/>
@@ -2235,7 +2134,6 @@
     <w:lsdException w:name="HTML Sample" w:semiHidden="1" w:unhideWhenUsed="1"/>
     <w:lsdException w:name="HTML Typewriter" w:semiHidden="1" w:unhideWhenUsed="1"/>
     <w:lsdException w:name="HTML Variable" w:semiHidden="1" w:unhideWhenUsed="1"/>
-    <w:lsdException w:name="Normal Table" w:semiHidden="1" w:unhideWhenUsed="1"/>
     <w:lsdException w:name="annotation subject" w:semiHidden="1" w:unhideWhenUsed="1"/>
     <w:lsdException w:name="No List" w:semiHidden="1" w:unhideWhenUsed="1"/>
     <w:lsdException w:name="Outline List 1" w:semiHidden="1" w:unhideWhenUsed="1"/>
@@ -2278,11 +2176,8 @@
     <w:lsdException w:name="Table Contemporary" w:semiHidden="1" w:unhideWhenUsed="1"/>
     <w:lsdException w:name="Table Elegant" w:semiHidden="1" w:unhideWhenUsed="1"/>
     <w:lsdException w:name="Table Professional" w:semiHidden="1" w:unhideWhenUsed="1"/>
-    <w:lsdException w:name="Table Subtle 1" w:semiHidden="1" w:unhideWhenUsed="1"/>
     <w:lsdException w:name="Table Subtle 2" w:semiHidden="1" w:unhideWhenUsed="1"/>
     <w:lsdException w:name="Table Web 1" w:semiHidden="1" w:unhideWhenUsed="1"/>
-    <w:lsdException w:name="Table Web 2" w:semiHidden="1" w:unhideWhenUsed="1"/>
-    <w:lsdException w:name="Table Web 3" w:semiHidden="1" w:unhideWhenUsed="1"/>
     <w:lsdException w:name="Balloon Text" w:semiHidden="1" w:unhideWhenUsed="1"/>
     <w:lsdException w:name="Table Grid" w:uiPriority="39"/>
     <w:lsdException w:name="Table Theme" w:semiHidden="1" w:unhideWhenUsed="1"/>
@@ -2501,6 +2396,11 @@
     <w:lsdException w:name="List Table 5 Dark Accent 6" w:uiPriority="50"/>
     <w:lsdException w:name="List Table 6 Colorful Accent 6" w:uiPriority="51"/>
     <w:lsdException w:name="List Table 7 Colorful Accent 6" w:uiPriority="52"/>
+    <w:lsdException w:name="Mention" w:semiHidden="1" w:unhideWhenUsed="1"/>
+    <w:lsdException w:name="Smart Hyperlink" w:semiHidden="1" w:unhideWhenUsed="1"/>
+    <w:lsdException w:name="Hashtag" w:semiHidden="1" w:unhideWhenUsed="1"/>
+    <w:lsdException w:name="Unresolved Mention" w:semiHidden="1" w:unhideWhenUsed="1"/>
+    <w:lsdException w:name="Smart Link" w:semiHidden="1" w:unhideWhenUsed="1"/>
   </w:latentStyles>
   <w:style w:type="paragraph" w:default="1" w:styleId="Normal">
     <w:name w:val="Normal"/>
@@ -2617,8 +2517,8 @@
       <w:u w:val="single"/>
     </w:rPr>
   </w:style>
-  <w:style w:type="character" w:customStyle="1" w:styleId="UnresolvedMention">
-    <w:name w:val="Unresolved Mention"/>
+  <w:style w:type="character" w:customStyle="1" w:styleId="UnresolvedMention1">
+    <w:name w:val="Unresolved Mention1"/>
     <w:basedOn w:val="DefaultParagraphFont"/>
     <w:uiPriority w:val="99"/>
     <w:semiHidden/>

</xml_diff>